<commit_message>
thesis Draft Submission Backup
</commit_message>
<xml_diff>
--- a/thesis/AppointExaminers_revised_Feb15.docx
+++ b/thesis/AppointExaminers_revised_Feb15.docx
@@ -22,7 +22,7 @@
         </w:tblCellMar>
       </w:tblPr>
       <w:tblGrid>
-        <w:gridCol w:w="3258"/>
+        <w:gridCol w:w="3257"/>
         <w:gridCol w:w="7622"/>
       </w:tblGrid>
       <w:tr>
@@ -32,7 +32,7 @@
         </w:trPr>
         <w:tc>
           <w:tcPr>
-            <w:tcW w:w="3258" w:type="dxa"/>
+            <w:tcW w:w="3257" w:type="dxa"/>
             <w:tcBorders>
               <w:top w:val="nil"/>
               <w:left w:val="nil"/>
@@ -41,7 +41,7 @@
               <w:right w:val="nil"/>
               <w:insideV w:val="nil"/>
             </w:tcBorders>
-            <w:shd w:fill="auto" w:val="clear"/>
+            <w:shd w:fill="FFFFFF" w:val="clear"/>
           </w:tcPr>
           <w:p>
             <w:pPr>
@@ -59,17 +59,17 @@
                 <w:szCs w:val="8"/>
               </w:rPr>
               <w:drawing>
-                <wp:anchor behindDoc="1" distT="0" distB="0" distL="114300" distR="114300" simplePos="0" locked="0" layoutInCell="1" allowOverlap="1" relativeHeight="0">
+                <wp:anchor behindDoc="0" distT="0" distB="0" distL="114300" distR="114300" simplePos="0" locked="0" layoutInCell="1" allowOverlap="1" relativeHeight="0">
                   <wp:simplePos x="0" y="0"/>
                   <wp:positionH relativeFrom="column">
-                    <wp:posOffset>-609600</wp:posOffset>
+                    <wp:posOffset>-356235</wp:posOffset>
                   </wp:positionH>
                   <wp:positionV relativeFrom="page">
                     <wp:posOffset>0</wp:posOffset>
                   </wp:positionV>
                   <wp:extent cx="2286000" cy="740410"/>
                   <wp:effectExtent l="0" t="0" r="0" b="0"/>
-                  <wp:wrapNone/>
+                  <wp:wrapTopAndBottom/>
                   <wp:docPr id="0" name="Picture" descr="tuoslogo_key_bw extended"/>
                   <wp:cNvGraphicFramePr>
                     <a:graphicFrameLocks xmlns:a="http://schemas.openxmlformats.org/drawingml/2006/main" noChangeAspect="1"/>
@@ -124,7 +124,7 @@
               <w:right w:val="nil"/>
               <w:insideV w:val="nil"/>
             </w:tcBorders>
-            <w:shd w:fill="auto" w:val="clear"/>
+            <w:shd w:fill="FFFFFF" w:val="clear"/>
           </w:tcPr>
           <w:p>
             <w:pPr>
@@ -230,7 +230,7 @@
     <w:tbl>
       <w:tblPr>
         <w:jc w:val="left"/>
-        <w:tblInd w:w="0" w:type="dxa"/>
+        <w:tblInd w:w="-5" w:type="dxa"/>
         <w:tblBorders>
           <w:top w:val="single" w:sz="4" w:space="0" w:color="00000A"/>
           <w:left w:val="single" w:sz="4" w:space="0" w:color="00000A"/>
@@ -241,27 +241,27 @@
         </w:tblBorders>
         <w:tblCellMar>
           <w:top w:w="0" w:type="dxa"/>
-          <w:left w:w="108" w:type="dxa"/>
+          <w:left w:w="103" w:type="dxa"/>
           <w:bottom w:w="0" w:type="dxa"/>
           <w:right w:w="108" w:type="dxa"/>
         </w:tblCellMar>
       </w:tblPr>
       <w:tblGrid>
-        <w:gridCol w:w="675"/>
+        <w:gridCol w:w="674"/>
         <w:gridCol w:w="2069"/>
         <w:gridCol w:w="302"/>
+        <w:gridCol w:w="303"/>
         <w:gridCol w:w="304"/>
-        <w:gridCol w:w="305"/>
-        <w:gridCol w:w="304"/>
-        <w:gridCol w:w="304"/>
-        <w:gridCol w:w="304"/>
-        <w:gridCol w:w="304"/>
-        <w:gridCol w:w="304"/>
-        <w:gridCol w:w="304"/>
-        <w:gridCol w:w="9"/>
-        <w:gridCol w:w="2735"/>
-        <w:gridCol w:w="9"/>
-        <w:gridCol w:w="2743"/>
+        <w:gridCol w:w="303"/>
+        <w:gridCol w:w="302"/>
+        <w:gridCol w:w="303"/>
+        <w:gridCol w:w="303"/>
+        <w:gridCol w:w="303"/>
+        <w:gridCol w:w="303"/>
+        <w:gridCol w:w="16"/>
+        <w:gridCol w:w="2727"/>
+        <w:gridCol w:w="17"/>
+        <w:gridCol w:w="2744"/>
       </w:tblGrid>
       <w:tr>
         <w:trPr>
@@ -269,7 +269,7 @@
         </w:trPr>
         <w:tc>
           <w:tcPr>
-            <w:tcW w:w="10975" w:type="dxa"/>
+            <w:tcW w:w="10973" w:type="dxa"/>
             <w:gridSpan w:val="15"/>
             <w:tcBorders>
               <w:top w:val="single" w:sz="4" w:space="0" w:color="00000A"/>
@@ -281,7 +281,7 @@
             </w:tcBorders>
             <w:shd w:fill="D9D9D9" w:val="clear"/>
             <w:tcMar>
-              <w:left w:w="108" w:type="dxa"/>
+              <w:left w:w="103" w:type="dxa"/>
             </w:tcMar>
           </w:tcPr>
           <w:p>
@@ -315,6 +315,84 @@
         </w:trPr>
         <w:tc>
           <w:tcPr>
+            <w:tcW w:w="2743" w:type="dxa"/>
+            <w:gridSpan w:val="2"/>
+            <w:tcBorders>
+              <w:top w:val="single" w:sz="4" w:space="0" w:color="00000A"/>
+              <w:left w:val="single" w:sz="4" w:space="0" w:color="00000A"/>
+              <w:bottom w:val="single" w:sz="4" w:space="0" w:color="00000A"/>
+              <w:insideH w:val="single" w:sz="4" w:space="0" w:color="00000A"/>
+              <w:right w:val="single" w:sz="4" w:space="0" w:color="00000A"/>
+              <w:insideV w:val="single" w:sz="4" w:space="0" w:color="00000A"/>
+            </w:tcBorders>
+            <w:shd w:fill="FFFFFF" w:val="clear"/>
+            <w:tcMar>
+              <w:left w:w="103" w:type="dxa"/>
+            </w:tcMar>
+          </w:tcPr>
+          <w:p>
+            <w:pPr>
+              <w:pStyle w:val="Normal"/>
+              <w:spacing w:before="120" w:after="120"/>
+              <w:rPr>
+                <w:rFonts w:cs="" w:ascii="TUOS Blake" w:hAnsi="TUOS Blake"/>
+                <w:sz w:val="18"/>
+                <w:szCs w:val="18"/>
+                <w:lang w:eastAsia="zh-CN"/>
+              </w:rPr>
+            </w:pPr>
+            <w:r>
+              <w:rPr>
+                <w:rFonts w:cs="" w:ascii="TUOS Blake" w:hAnsi="TUOS Blake"/>
+                <w:sz w:val="18"/>
+                <w:szCs w:val="18"/>
+                <w:lang w:eastAsia="zh-CN"/>
+              </w:rPr>
+              <w:t>Family Name</w:t>
+            </w:r>
+          </w:p>
+        </w:tc>
+        <w:tc>
+          <w:tcPr>
+            <w:tcW w:w="2742" w:type="dxa"/>
+            <w:gridSpan w:val="10"/>
+            <w:tcBorders>
+              <w:top w:val="single" w:sz="4" w:space="0" w:color="00000A"/>
+              <w:left w:val="single" w:sz="4" w:space="0" w:color="00000A"/>
+              <w:bottom w:val="single" w:sz="4" w:space="0" w:color="00000A"/>
+              <w:insideH w:val="single" w:sz="4" w:space="0" w:color="00000A"/>
+              <w:right w:val="single" w:sz="4" w:space="0" w:color="00000A"/>
+              <w:insideV w:val="single" w:sz="4" w:space="0" w:color="00000A"/>
+            </w:tcBorders>
+            <w:shd w:fill="FFFFFF" w:val="clear"/>
+            <w:tcMar>
+              <w:left w:w="103" w:type="dxa"/>
+            </w:tcMar>
+          </w:tcPr>
+          <w:p>
+            <w:pPr>
+              <w:pStyle w:val="Normal"/>
+              <w:spacing w:before="120" w:after="120"/>
+              <w:rPr>
+                <w:rFonts w:cs="" w:ascii="Cambria" w:hAnsi="Cambria"/>
+                <w:sz w:val="18"/>
+                <w:szCs w:val="22"/>
+                <w:lang w:eastAsia="zh-CN"/>
+              </w:rPr>
+            </w:pPr>
+            <w:r>
+              <w:rPr>
+                <w:rFonts w:cs="" w:ascii="Cambria" w:hAnsi="Cambria"/>
+                <w:sz w:val="18"/>
+                <w:szCs w:val="22"/>
+                <w:lang w:eastAsia="zh-CN"/>
+              </w:rPr>
+              <w:t>Rahman</w:t>
+            </w:r>
+          </w:p>
+        </w:tc>
+        <w:tc>
+          <w:tcPr>
             <w:tcW w:w="2744" w:type="dxa"/>
             <w:gridSpan w:val="2"/>
             <w:tcBorders>
@@ -325,9 +403,9 @@
               <w:right w:val="single" w:sz="4" w:space="0" w:color="00000A"/>
               <w:insideV w:val="single" w:sz="4" w:space="0" w:color="00000A"/>
             </w:tcBorders>
-            <w:shd w:fill="auto" w:val="clear"/>
-            <w:tcMar>
-              <w:left w:w="108" w:type="dxa"/>
+            <w:shd w:fill="FFFFFF" w:val="clear"/>
+            <w:tcMar>
+              <w:left w:w="103" w:type="dxa"/>
             </w:tcMar>
           </w:tcPr>
           <w:p>
@@ -348,102 +426,24 @@
                 <w:szCs w:val="18"/>
                 <w:lang w:eastAsia="zh-CN"/>
               </w:rPr>
-              <w:t>Family Name</w:t>
+              <w:t>First Name</w:t>
             </w:r>
           </w:p>
         </w:tc>
         <w:tc>
           <w:tcPr>
             <w:tcW w:w="2744" w:type="dxa"/>
-            <w:gridSpan w:val="10"/>
-            <w:tcBorders>
-              <w:top w:val="single" w:sz="4" w:space="0" w:color="00000A"/>
-              <w:left w:val="single" w:sz="4" w:space="0" w:color="00000A"/>
-              <w:bottom w:val="single" w:sz="4" w:space="0" w:color="00000A"/>
-              <w:insideH w:val="single" w:sz="4" w:space="0" w:color="00000A"/>
-              <w:right w:val="single" w:sz="4" w:space="0" w:color="00000A"/>
-              <w:insideV w:val="single" w:sz="4" w:space="0" w:color="00000A"/>
-            </w:tcBorders>
-            <w:shd w:fill="auto" w:val="clear"/>
-            <w:tcMar>
-              <w:left w:w="108" w:type="dxa"/>
-            </w:tcMar>
-          </w:tcPr>
-          <w:p>
-            <w:pPr>
-              <w:pStyle w:val="Normal"/>
-              <w:spacing w:before="120" w:after="120"/>
-              <w:rPr>
-                <w:rFonts w:cs="" w:ascii="Cambria" w:hAnsi="Cambria"/>
-                <w:sz w:val="18"/>
-                <w:szCs w:val="22"/>
-                <w:lang w:eastAsia="zh-CN"/>
-              </w:rPr>
-            </w:pPr>
-            <w:r>
-              <w:rPr>
-                <w:rFonts w:cs="" w:ascii="Cambria" w:hAnsi="Cambria"/>
-                <w:sz w:val="18"/>
-                <w:szCs w:val="22"/>
-                <w:lang w:eastAsia="zh-CN"/>
-              </w:rPr>
-              <w:t>Rahman</w:t>
-            </w:r>
-          </w:p>
-        </w:tc>
-        <w:tc>
-          <w:tcPr>
-            <w:tcW w:w="2744" w:type="dxa"/>
-            <w:gridSpan w:val="2"/>
-            <w:tcBorders>
-              <w:top w:val="single" w:sz="4" w:space="0" w:color="00000A"/>
-              <w:left w:val="single" w:sz="4" w:space="0" w:color="00000A"/>
-              <w:bottom w:val="single" w:sz="4" w:space="0" w:color="00000A"/>
-              <w:insideH w:val="single" w:sz="4" w:space="0" w:color="00000A"/>
-              <w:right w:val="single" w:sz="4" w:space="0" w:color="00000A"/>
-              <w:insideV w:val="single" w:sz="4" w:space="0" w:color="00000A"/>
-            </w:tcBorders>
-            <w:shd w:fill="auto" w:val="clear"/>
-            <w:tcMar>
-              <w:left w:w="108" w:type="dxa"/>
-            </w:tcMar>
-          </w:tcPr>
-          <w:p>
-            <w:pPr>
-              <w:pStyle w:val="Normal"/>
-              <w:spacing w:before="120" w:after="120"/>
-              <w:rPr>
-                <w:rFonts w:cs="" w:ascii="TUOS Blake" w:hAnsi="TUOS Blake"/>
-                <w:sz w:val="18"/>
-                <w:szCs w:val="18"/>
-                <w:lang w:eastAsia="zh-CN"/>
-              </w:rPr>
-            </w:pPr>
-            <w:r>
-              <w:rPr>
-                <w:rFonts w:cs="" w:ascii="TUOS Blake" w:hAnsi="TUOS Blake"/>
-                <w:sz w:val="18"/>
-                <w:szCs w:val="18"/>
-                <w:lang w:eastAsia="zh-CN"/>
-              </w:rPr>
-              <w:t>First Name</w:t>
-            </w:r>
-          </w:p>
-        </w:tc>
-        <w:tc>
-          <w:tcPr>
-            <w:tcW w:w="2743" w:type="dxa"/>
-            <w:tcBorders>
-              <w:top w:val="single" w:sz="4" w:space="0" w:color="00000A"/>
-              <w:left w:val="single" w:sz="4" w:space="0" w:color="00000A"/>
-              <w:bottom w:val="single" w:sz="4" w:space="0" w:color="00000A"/>
-              <w:insideH w:val="single" w:sz="4" w:space="0" w:color="00000A"/>
-              <w:right w:val="single" w:sz="4" w:space="0" w:color="00000A"/>
-              <w:insideV w:val="single" w:sz="4" w:space="0" w:color="00000A"/>
-            </w:tcBorders>
-            <w:shd w:fill="auto" w:val="clear"/>
-            <w:tcMar>
-              <w:left w:w="108" w:type="dxa"/>
+            <w:tcBorders>
+              <w:top w:val="single" w:sz="4" w:space="0" w:color="00000A"/>
+              <w:left w:val="single" w:sz="4" w:space="0" w:color="00000A"/>
+              <w:bottom w:val="single" w:sz="4" w:space="0" w:color="00000A"/>
+              <w:insideH w:val="single" w:sz="4" w:space="0" w:color="00000A"/>
+              <w:right w:val="single" w:sz="4" w:space="0" w:color="00000A"/>
+              <w:insideV w:val="single" w:sz="4" w:space="0" w:color="00000A"/>
+            </w:tcBorders>
+            <w:shd w:fill="FFFFFF" w:val="clear"/>
+            <w:tcMar>
+              <w:left w:w="103" w:type="dxa"/>
             </w:tcMar>
           </w:tcPr>
           <w:p>
@@ -475,7 +475,7 @@
         </w:trPr>
         <w:tc>
           <w:tcPr>
-            <w:tcW w:w="2744" w:type="dxa"/>
+            <w:tcW w:w="2743" w:type="dxa"/>
             <w:gridSpan w:val="2"/>
             <w:tcBorders>
               <w:top w:val="single" w:sz="4" w:space="0" w:color="00000A"/>
@@ -485,9 +485,9 @@
               <w:right w:val="single" w:sz="4" w:space="0" w:color="00000A"/>
               <w:insideV w:val="single" w:sz="4" w:space="0" w:color="00000A"/>
             </w:tcBorders>
-            <w:shd w:fill="auto" w:val="clear"/>
-            <w:tcMar>
-              <w:left w:w="108" w:type="dxa"/>
+            <w:shd w:fill="FFFFFF" w:val="clear"/>
+            <w:tcMar>
+              <w:left w:w="103" w:type="dxa"/>
             </w:tcMar>
           </w:tcPr>
           <w:p>
@@ -523,9 +523,9 @@
               <w:right w:val="nil"/>
               <w:insideV w:val="nil"/>
             </w:tcBorders>
-            <w:shd w:fill="auto" w:val="clear"/>
-            <w:tcMar>
-              <w:left w:w="108" w:type="dxa"/>
+            <w:shd w:fill="FFFFFF" w:val="clear"/>
+            <w:tcMar>
+              <w:left w:w="103" w:type="dxa"/>
             </w:tcMar>
           </w:tcPr>
           <w:p>
@@ -552,7 +552,7 @@
         </w:tc>
         <w:tc>
           <w:tcPr>
-            <w:tcW w:w="304" w:type="dxa"/>
+            <w:tcW w:w="303" w:type="dxa"/>
             <w:tcBorders>
               <w:top w:val="single" w:sz="4" w:space="0" w:color="00000A"/>
               <w:left w:val="nil"/>
@@ -561,7 +561,10 @@
               <w:right w:val="nil"/>
               <w:insideV w:val="nil"/>
             </w:tcBorders>
-            <w:shd w:fill="auto" w:val="clear"/>
+            <w:shd w:fill="FFFFFF" w:val="clear"/>
+            <w:tcMar>
+              <w:left w:w="113" w:type="dxa"/>
+            </w:tcMar>
           </w:tcPr>
           <w:p>
             <w:pPr>
@@ -587,7 +590,7 @@
         </w:tc>
         <w:tc>
           <w:tcPr>
-            <w:tcW w:w="305" w:type="dxa"/>
+            <w:tcW w:w="304" w:type="dxa"/>
             <w:tcBorders>
               <w:top w:val="single" w:sz="4" w:space="0" w:color="00000A"/>
               <w:left w:val="nil"/>
@@ -596,7 +599,10 @@
               <w:right w:val="nil"/>
               <w:insideV w:val="nil"/>
             </w:tcBorders>
-            <w:shd w:fill="auto" w:val="clear"/>
+            <w:shd w:fill="FFFFFF" w:val="clear"/>
+            <w:tcMar>
+              <w:left w:w="113" w:type="dxa"/>
+            </w:tcMar>
           </w:tcPr>
           <w:p>
             <w:pPr>
@@ -622,7 +628,7 @@
         </w:tc>
         <w:tc>
           <w:tcPr>
-            <w:tcW w:w="304" w:type="dxa"/>
+            <w:tcW w:w="303" w:type="dxa"/>
             <w:tcBorders>
               <w:top w:val="single" w:sz="4" w:space="0" w:color="00000A"/>
               <w:left w:val="nil"/>
@@ -631,7 +637,10 @@
               <w:right w:val="nil"/>
               <w:insideV w:val="nil"/>
             </w:tcBorders>
-            <w:shd w:fill="auto" w:val="clear"/>
+            <w:shd w:fill="FFFFFF" w:val="clear"/>
+            <w:tcMar>
+              <w:left w:w="113" w:type="dxa"/>
+            </w:tcMar>
           </w:tcPr>
           <w:p>
             <w:pPr>
@@ -657,7 +666,7 @@
         </w:tc>
         <w:tc>
           <w:tcPr>
-            <w:tcW w:w="304" w:type="dxa"/>
+            <w:tcW w:w="302" w:type="dxa"/>
             <w:tcBorders>
               <w:top w:val="single" w:sz="4" w:space="0" w:color="00000A"/>
               <w:left w:val="nil"/>
@@ -666,7 +675,10 @@
               <w:right w:val="nil"/>
               <w:insideV w:val="nil"/>
             </w:tcBorders>
-            <w:shd w:fill="auto" w:val="clear"/>
+            <w:shd w:fill="FFFFFF" w:val="clear"/>
+            <w:tcMar>
+              <w:left w:w="113" w:type="dxa"/>
+            </w:tcMar>
           </w:tcPr>
           <w:p>
             <w:pPr>
@@ -692,7 +704,7 @@
         </w:tc>
         <w:tc>
           <w:tcPr>
-            <w:tcW w:w="304" w:type="dxa"/>
+            <w:tcW w:w="303" w:type="dxa"/>
             <w:tcBorders>
               <w:top w:val="single" w:sz="4" w:space="0" w:color="00000A"/>
               <w:left w:val="nil"/>
@@ -701,7 +713,10 @@
               <w:right w:val="nil"/>
               <w:insideV w:val="nil"/>
             </w:tcBorders>
-            <w:shd w:fill="auto" w:val="clear"/>
+            <w:shd w:fill="FFFFFF" w:val="clear"/>
+            <w:tcMar>
+              <w:left w:w="113" w:type="dxa"/>
+            </w:tcMar>
           </w:tcPr>
           <w:p>
             <w:pPr>
@@ -727,7 +742,7 @@
         </w:tc>
         <w:tc>
           <w:tcPr>
-            <w:tcW w:w="304" w:type="dxa"/>
+            <w:tcW w:w="303" w:type="dxa"/>
             <w:tcBorders>
               <w:top w:val="single" w:sz="4" w:space="0" w:color="00000A"/>
               <w:left w:val="nil"/>
@@ -736,7 +751,10 @@
               <w:right w:val="nil"/>
               <w:insideV w:val="nil"/>
             </w:tcBorders>
-            <w:shd w:fill="auto" w:val="clear"/>
+            <w:shd w:fill="FFFFFF" w:val="clear"/>
+            <w:tcMar>
+              <w:left w:w="113" w:type="dxa"/>
+            </w:tcMar>
           </w:tcPr>
           <w:p>
             <w:pPr>
@@ -762,7 +780,7 @@
         </w:tc>
         <w:tc>
           <w:tcPr>
-            <w:tcW w:w="304" w:type="dxa"/>
+            <w:tcW w:w="303" w:type="dxa"/>
             <w:tcBorders>
               <w:top w:val="single" w:sz="4" w:space="0" w:color="00000A"/>
               <w:left w:val="nil"/>
@@ -771,7 +789,10 @@
               <w:right w:val="nil"/>
               <w:insideV w:val="nil"/>
             </w:tcBorders>
-            <w:shd w:fill="auto" w:val="clear"/>
+            <w:shd w:fill="FFFFFF" w:val="clear"/>
+            <w:tcMar>
+              <w:left w:w="113" w:type="dxa"/>
+            </w:tcMar>
           </w:tcPr>
           <w:p>
             <w:pPr>
@@ -797,7 +818,7 @@
         </w:tc>
         <w:tc>
           <w:tcPr>
-            <w:tcW w:w="304" w:type="dxa"/>
+            <w:tcW w:w="303" w:type="dxa"/>
             <w:tcBorders>
               <w:top w:val="single" w:sz="4" w:space="0" w:color="00000A"/>
               <w:left w:val="nil"/>
@@ -806,7 +827,10 @@
               <w:right w:val="single" w:sz="4" w:space="0" w:color="00000A"/>
               <w:insideV w:val="single" w:sz="4" w:space="0" w:color="00000A"/>
             </w:tcBorders>
-            <w:shd w:fill="auto" w:val="clear"/>
+            <w:shd w:fill="FFFFFF" w:val="clear"/>
+            <w:tcMar>
+              <w:left w:w="113" w:type="dxa"/>
+            </w:tcMar>
           </w:tcPr>
           <w:p>
             <w:pPr>
@@ -832,7 +856,7 @@
         </w:tc>
         <w:tc>
           <w:tcPr>
-            <w:tcW w:w="2744" w:type="dxa"/>
+            <w:tcW w:w="2743" w:type="dxa"/>
             <w:gridSpan w:val="2"/>
             <w:tcBorders>
               <w:top w:val="single" w:sz="4" w:space="0" w:color="00000A"/>
@@ -842,9 +866,9 @@
               <w:right w:val="single" w:sz="4" w:space="0" w:color="00000A"/>
               <w:insideV w:val="single" w:sz="4" w:space="0" w:color="00000A"/>
             </w:tcBorders>
-            <w:shd w:fill="auto" w:val="clear"/>
-            <w:tcMar>
-              <w:left w:w="108" w:type="dxa"/>
+            <w:shd w:fill="FFFFFF" w:val="clear"/>
+            <w:tcMar>
+              <w:left w:w="103" w:type="dxa"/>
             </w:tcMar>
           </w:tcPr>
           <w:p>
@@ -871,7 +895,7 @@
         </w:tc>
         <w:tc>
           <w:tcPr>
-            <w:tcW w:w="2752" w:type="dxa"/>
+            <w:tcW w:w="2761" w:type="dxa"/>
             <w:gridSpan w:val="2"/>
             <w:tcBorders>
               <w:top w:val="single" w:sz="4" w:space="0" w:color="00000A"/>
@@ -881,9 +905,9 @@
               <w:right w:val="single" w:sz="4" w:space="0" w:color="00000A"/>
               <w:insideV w:val="single" w:sz="4" w:space="0" w:color="00000A"/>
             </w:tcBorders>
-            <w:shd w:fill="auto" w:val="clear"/>
-            <w:tcMar>
-              <w:left w:w="108" w:type="dxa"/>
+            <w:shd w:fill="FFFFFF" w:val="clear"/>
+            <w:tcMar>
+              <w:left w:w="103" w:type="dxa"/>
             </w:tcMar>
           </w:tcPr>
           <w:p>
@@ -915,7 +939,7 @@
         </w:trPr>
         <w:tc>
           <w:tcPr>
-            <w:tcW w:w="10975" w:type="dxa"/>
+            <w:tcW w:w="10973" w:type="dxa"/>
             <w:gridSpan w:val="15"/>
             <w:tcBorders>
               <w:top w:val="single" w:sz="4" w:space="0" w:color="00000A"/>
@@ -925,9 +949,9 @@
               <w:right w:val="single" w:sz="4" w:space="0" w:color="00000A"/>
               <w:insideV w:val="single" w:sz="4" w:space="0" w:color="00000A"/>
             </w:tcBorders>
-            <w:shd w:fill="auto" w:val="clear"/>
-            <w:tcMar>
-              <w:left w:w="108" w:type="dxa"/>
+            <w:shd w:fill="FFFFFF" w:val="clear"/>
+            <w:tcMar>
+              <w:left w:w="103" w:type="dxa"/>
             </w:tcMar>
           </w:tcPr>
           <w:p>
@@ -948,7 +972,7 @@
                 <w:szCs w:val="18"/>
                 <w:lang w:eastAsia="zh-CN"/>
               </w:rPr>
-              <w:t xml:space="preserve">Thesis Title: </w:t>
+              <w:t>Thesis Title: Gaussian Process in Computational Biology: Covariance Functions for T</w:t>
             </w:r>
             <w:r>
               <w:rPr>
@@ -957,7 +981,7 @@
                 <w:szCs w:val="18"/>
                 <w:lang w:eastAsia="zh-CN"/>
               </w:rPr>
-              <w:t>Gaussian Process in Computational Biology: Covariance Functions for TFAs and Gene Expression Clustering</w:t>
+              <w:t>ranscriptomics</w:t>
             </w:r>
           </w:p>
         </w:tc>
@@ -969,18 +993,18 @@
         </w:trPr>
         <w:tc>
           <w:tcPr>
-            <w:tcW w:w="675" w:type="dxa"/>
-            <w:tcBorders>
-              <w:top w:val="single" w:sz="4" w:space="0" w:color="00000A"/>
-              <w:left w:val="single" w:sz="4" w:space="0" w:color="00000A"/>
-              <w:bottom w:val="single" w:sz="4" w:space="0" w:color="00000A"/>
-              <w:insideH w:val="single" w:sz="4" w:space="0" w:color="00000A"/>
-              <w:right w:val="single" w:sz="4" w:space="0" w:color="00000A"/>
-              <w:insideV w:val="single" w:sz="4" w:space="0" w:color="00000A"/>
-            </w:tcBorders>
-            <w:shd w:fill="auto" w:val="clear"/>
-            <w:tcMar>
-              <w:left w:w="108" w:type="dxa"/>
+            <w:tcW w:w="674" w:type="dxa"/>
+            <w:tcBorders>
+              <w:top w:val="single" w:sz="4" w:space="0" w:color="00000A"/>
+              <w:left w:val="single" w:sz="4" w:space="0" w:color="00000A"/>
+              <w:bottom w:val="single" w:sz="4" w:space="0" w:color="00000A"/>
+              <w:insideH w:val="single" w:sz="4" w:space="0" w:color="00000A"/>
+              <w:right w:val="single" w:sz="4" w:space="0" w:color="00000A"/>
+              <w:insideV w:val="single" w:sz="4" w:space="0" w:color="00000A"/>
+            </w:tcBorders>
+            <w:shd w:fill="FFFFFF" w:val="clear"/>
+            <w:tcMar>
+              <w:left w:w="103" w:type="dxa"/>
             </w:tcMar>
           </w:tcPr>
           <w:p>
@@ -1007,7 +1031,7 @@
         </w:tc>
         <w:tc>
           <w:tcPr>
-            <w:tcW w:w="10300" w:type="dxa"/>
+            <w:tcW w:w="10299" w:type="dxa"/>
             <w:gridSpan w:val="14"/>
             <w:tcBorders>
               <w:top w:val="single" w:sz="4" w:space="0" w:color="00000A"/>
@@ -1017,9 +1041,9 @@
               <w:right w:val="single" w:sz="4" w:space="0" w:color="00000A"/>
               <w:insideV w:val="single" w:sz="4" w:space="0" w:color="00000A"/>
             </w:tcBorders>
-            <w:shd w:fill="auto" w:val="clear"/>
-            <w:tcMar>
-              <w:left w:w="108" w:type="dxa"/>
+            <w:shd w:fill="FFFFFF" w:val="clear"/>
+            <w:tcMar>
+              <w:left w:w="103" w:type="dxa"/>
             </w:tcMar>
           </w:tcPr>
           <w:p>
@@ -1054,18 +1078,18 @@
         </w:trPr>
         <w:tc>
           <w:tcPr>
-            <w:tcW w:w="675" w:type="dxa"/>
-            <w:tcBorders>
-              <w:top w:val="single" w:sz="4" w:space="0" w:color="00000A"/>
-              <w:left w:val="single" w:sz="4" w:space="0" w:color="00000A"/>
-              <w:bottom w:val="single" w:sz="4" w:space="0" w:color="00000A"/>
-              <w:insideH w:val="single" w:sz="4" w:space="0" w:color="00000A"/>
-              <w:right w:val="single" w:sz="4" w:space="0" w:color="00000A"/>
-              <w:insideV w:val="single" w:sz="4" w:space="0" w:color="00000A"/>
-            </w:tcBorders>
-            <w:shd w:fill="auto" w:val="clear"/>
-            <w:tcMar>
-              <w:left w:w="108" w:type="dxa"/>
+            <w:tcW w:w="674" w:type="dxa"/>
+            <w:tcBorders>
+              <w:top w:val="single" w:sz="4" w:space="0" w:color="00000A"/>
+              <w:left w:val="single" w:sz="4" w:space="0" w:color="00000A"/>
+              <w:bottom w:val="single" w:sz="4" w:space="0" w:color="00000A"/>
+              <w:insideH w:val="single" w:sz="4" w:space="0" w:color="00000A"/>
+              <w:right w:val="single" w:sz="4" w:space="0" w:color="00000A"/>
+              <w:insideV w:val="single" w:sz="4" w:space="0" w:color="00000A"/>
+            </w:tcBorders>
+            <w:shd w:fill="FFFFFF" w:val="clear"/>
+            <w:tcMar>
+              <w:left w:w="103" w:type="dxa"/>
             </w:tcMar>
           </w:tcPr>
           <w:p>
@@ -1091,7 +1115,7 @@
         </w:tc>
         <w:tc>
           <w:tcPr>
-            <w:tcW w:w="10300" w:type="dxa"/>
+            <w:tcW w:w="10299" w:type="dxa"/>
             <w:gridSpan w:val="14"/>
             <w:tcBorders>
               <w:top w:val="single" w:sz="4" w:space="0" w:color="00000A"/>
@@ -1101,9 +1125,9 @@
               <w:right w:val="single" w:sz="4" w:space="0" w:color="00000A"/>
               <w:insideV w:val="single" w:sz="4" w:space="0" w:color="00000A"/>
             </w:tcBorders>
-            <w:shd w:fill="auto" w:val="clear"/>
-            <w:tcMar>
-              <w:left w:w="108" w:type="dxa"/>
+            <w:shd w:fill="FFFFFF" w:val="clear"/>
+            <w:tcMar>
+              <w:left w:w="103" w:type="dxa"/>
             </w:tcMar>
           </w:tcPr>
           <w:p>
@@ -1138,18 +1162,18 @@
         </w:trPr>
         <w:tc>
           <w:tcPr>
-            <w:tcW w:w="675" w:type="dxa"/>
-            <w:tcBorders>
-              <w:top w:val="single" w:sz="4" w:space="0" w:color="00000A"/>
-              <w:left w:val="single" w:sz="4" w:space="0" w:color="00000A"/>
-              <w:bottom w:val="single" w:sz="4" w:space="0" w:color="00000A"/>
-              <w:insideH w:val="single" w:sz="4" w:space="0" w:color="00000A"/>
-              <w:right w:val="single" w:sz="4" w:space="0" w:color="00000A"/>
-              <w:insideV w:val="single" w:sz="4" w:space="0" w:color="00000A"/>
-            </w:tcBorders>
-            <w:shd w:fill="auto" w:val="clear"/>
-            <w:tcMar>
-              <w:left w:w="108" w:type="dxa"/>
+            <w:tcW w:w="674" w:type="dxa"/>
+            <w:tcBorders>
+              <w:top w:val="single" w:sz="4" w:space="0" w:color="00000A"/>
+              <w:left w:val="single" w:sz="4" w:space="0" w:color="00000A"/>
+              <w:bottom w:val="single" w:sz="4" w:space="0" w:color="00000A"/>
+              <w:insideH w:val="single" w:sz="4" w:space="0" w:color="00000A"/>
+              <w:right w:val="single" w:sz="4" w:space="0" w:color="00000A"/>
+              <w:insideV w:val="single" w:sz="4" w:space="0" w:color="00000A"/>
+            </w:tcBorders>
+            <w:shd w:fill="FFFFFF" w:val="clear"/>
+            <w:tcMar>
+              <w:left w:w="103" w:type="dxa"/>
             </w:tcMar>
           </w:tcPr>
           <w:p>
@@ -1175,7 +1199,7 @@
         </w:tc>
         <w:tc>
           <w:tcPr>
-            <w:tcW w:w="10300" w:type="dxa"/>
+            <w:tcW w:w="10299" w:type="dxa"/>
             <w:gridSpan w:val="14"/>
             <w:tcBorders>
               <w:top w:val="single" w:sz="4" w:space="0" w:color="00000A"/>
@@ -1185,9 +1209,9 @@
               <w:right w:val="single" w:sz="4" w:space="0" w:color="00000A"/>
               <w:insideV w:val="single" w:sz="4" w:space="0" w:color="00000A"/>
             </w:tcBorders>
-            <w:shd w:fill="auto" w:val="clear"/>
-            <w:tcMar>
-              <w:left w:w="108" w:type="dxa"/>
+            <w:shd w:fill="FFFFFF" w:val="clear"/>
+            <w:tcMar>
+              <w:left w:w="103" w:type="dxa"/>
             </w:tcMar>
           </w:tcPr>
           <w:p>
@@ -1259,7 +1283,7 @@
     <w:tbl>
       <w:tblPr>
         <w:jc w:val="left"/>
-        <w:tblInd w:w="0" w:type="dxa"/>
+        <w:tblInd w:w="-5" w:type="dxa"/>
         <w:tblBorders>
           <w:top w:val="single" w:sz="4" w:space="0" w:color="00000A"/>
           <w:left w:val="single" w:sz="4" w:space="0" w:color="00000A"/>
@@ -1270,24 +1294,24 @@
         </w:tblBorders>
         <w:tblCellMar>
           <w:top w:w="0" w:type="dxa"/>
-          <w:left w:w="125" w:type="dxa"/>
+          <w:left w:w="120" w:type="dxa"/>
           <w:bottom w:w="0" w:type="dxa"/>
           <w:right w:w="108" w:type="dxa"/>
         </w:tblCellMar>
       </w:tblPr>
       <w:tblGrid>
-        <w:gridCol w:w="1828"/>
+        <w:gridCol w:w="1826"/>
         <w:gridCol w:w="914"/>
-        <w:gridCol w:w="913"/>
-        <w:gridCol w:w="457"/>
-        <w:gridCol w:w="1371"/>
-        <w:gridCol w:w="1"/>
-        <w:gridCol w:w="1"/>
-        <w:gridCol w:w="1826"/>
-        <w:gridCol w:w="915"/>
-        <w:gridCol w:w="913"/>
-        <w:gridCol w:w="459"/>
-        <w:gridCol w:w="1374"/>
+        <w:gridCol w:w="912"/>
+        <w:gridCol w:w="458"/>
+        <w:gridCol w:w="1369"/>
+        <w:gridCol w:w="2"/>
+        <w:gridCol w:w="2"/>
+        <w:gridCol w:w="1824"/>
+        <w:gridCol w:w="916"/>
+        <w:gridCol w:w="911"/>
+        <w:gridCol w:w="461"/>
+        <w:gridCol w:w="1376"/>
       </w:tblGrid>
       <w:tr>
         <w:trPr>
@@ -1296,7 +1320,7 @@
         </w:trPr>
         <w:tc>
           <w:tcPr>
-            <w:tcW w:w="10972" w:type="dxa"/>
+            <w:tcW w:w="10971" w:type="dxa"/>
             <w:gridSpan w:val="12"/>
             <w:tcBorders>
               <w:top w:val="single" w:sz="4" w:space="0" w:color="00000A"/>
@@ -1308,7 +1332,7 @@
             </w:tcBorders>
             <w:shd w:fill="D9D9D9" w:val="clear"/>
             <w:tcMar>
-              <w:left w:w="125" w:type="dxa"/>
+              <w:left w:w="120" w:type="dxa"/>
             </w:tcMar>
           </w:tcPr>
           <w:p>
@@ -1341,7 +1365,7 @@
         </w:trPr>
         <w:tc>
           <w:tcPr>
-            <w:tcW w:w="10972" w:type="dxa"/>
+            <w:tcW w:w="10971" w:type="dxa"/>
             <w:gridSpan w:val="12"/>
             <w:tcBorders>
               <w:top w:val="single" w:sz="4" w:space="0" w:color="00000A"/>
@@ -1353,7 +1377,7 @@
             </w:tcBorders>
             <w:shd w:fill="FFFFFF" w:val="clear"/>
             <w:tcMar>
-              <w:left w:w="125" w:type="dxa"/>
+              <w:left w:w="120" w:type="dxa"/>
             </w:tcMar>
           </w:tcPr>
           <w:p>
@@ -1468,7 +1492,7 @@
         </w:trPr>
         <w:tc>
           <w:tcPr>
-            <w:tcW w:w="5485" w:type="dxa"/>
+            <w:tcW w:w="5483" w:type="dxa"/>
             <w:gridSpan w:val="7"/>
             <w:tcBorders>
               <w:top w:val="single" w:sz="4" w:space="0" w:color="00000A"/>
@@ -1480,7 +1504,7 @@
             </w:tcBorders>
             <w:shd w:fill="D9D9D9" w:val="clear"/>
             <w:tcMar>
-              <w:left w:w="125" w:type="dxa"/>
+              <w:left w:w="120" w:type="dxa"/>
             </w:tcMar>
           </w:tcPr>
           <w:p>
@@ -1507,7 +1531,7 @@
         </w:tc>
         <w:tc>
           <w:tcPr>
-            <w:tcW w:w="5487" w:type="dxa"/>
+            <w:tcW w:w="5488" w:type="dxa"/>
             <w:gridSpan w:val="5"/>
             <w:tcBorders>
               <w:top w:val="single" w:sz="4" w:space="0" w:color="00000A"/>
@@ -1519,7 +1543,7 @@
             </w:tcBorders>
             <w:shd w:fill="D9D9D9" w:val="clear"/>
             <w:tcMar>
-              <w:left w:w="125" w:type="dxa"/>
+              <w:left w:w="120" w:type="dxa"/>
             </w:tcMar>
           </w:tcPr>
           <w:p>
@@ -1553,18 +1577,18 @@
         </w:trPr>
         <w:tc>
           <w:tcPr>
-            <w:tcW w:w="1828" w:type="dxa"/>
-            <w:tcBorders>
-              <w:top w:val="single" w:sz="4" w:space="0" w:color="00000A"/>
-              <w:left w:val="single" w:sz="4" w:space="0" w:color="00000A"/>
-              <w:bottom w:val="single" w:sz="4" w:space="0" w:color="00000A"/>
-              <w:insideH w:val="single" w:sz="4" w:space="0" w:color="00000A"/>
-              <w:right w:val="single" w:sz="4" w:space="0" w:color="00000A"/>
-              <w:insideV w:val="single" w:sz="4" w:space="0" w:color="00000A"/>
-            </w:tcBorders>
-            <w:shd w:fill="FFFFFF" w:val="clear"/>
-            <w:tcMar>
-              <w:left w:w="125" w:type="dxa"/>
+            <w:tcW w:w="1826" w:type="dxa"/>
+            <w:tcBorders>
+              <w:top w:val="single" w:sz="4" w:space="0" w:color="00000A"/>
+              <w:left w:val="single" w:sz="4" w:space="0" w:color="00000A"/>
+              <w:bottom w:val="single" w:sz="4" w:space="0" w:color="00000A"/>
+              <w:insideH w:val="single" w:sz="4" w:space="0" w:color="00000A"/>
+              <w:right w:val="single" w:sz="4" w:space="0" w:color="00000A"/>
+              <w:insideV w:val="single" w:sz="4" w:space="0" w:color="00000A"/>
+            </w:tcBorders>
+            <w:shd w:fill="FFFFFF" w:val="clear"/>
+            <w:tcMar>
+              <w:left w:w="120" w:type="dxa"/>
             </w:tcMar>
           </w:tcPr>
           <w:p>
@@ -1601,6 +1625,42 @@
                 <w:szCs w:val="18"/>
               </w:rPr>
               <w:t>Dr.</w:t>
+            </w:r>
+          </w:p>
+        </w:tc>
+        <w:tc>
+          <w:tcPr>
+            <w:tcW w:w="1826" w:type="dxa"/>
+            <w:gridSpan w:val="2"/>
+            <w:tcBorders>
+              <w:top w:val="single" w:sz="4" w:space="0" w:color="00000A"/>
+              <w:left w:val="single" w:sz="4" w:space="0" w:color="00000A"/>
+              <w:bottom w:val="single" w:sz="4" w:space="0" w:color="00000A"/>
+              <w:insideH w:val="single" w:sz="4" w:space="0" w:color="00000A"/>
+              <w:right w:val="single" w:sz="4" w:space="0" w:color="00000A"/>
+              <w:insideV w:val="single" w:sz="4" w:space="0" w:color="00000A"/>
+            </w:tcBorders>
+            <w:shd w:fill="FFFFFF" w:val="clear"/>
+            <w:tcMar>
+              <w:left w:w="120" w:type="dxa"/>
+            </w:tcMar>
+          </w:tcPr>
+          <w:p>
+            <w:pPr>
+              <w:pStyle w:val="Normal"/>
+              <w:rPr>
+                <w:rFonts w:ascii="TUOS Blake" w:hAnsi="TUOS Blake"/>
+                <w:sz w:val="18"/>
+                <w:szCs w:val="18"/>
+              </w:rPr>
+            </w:pPr>
+            <w:r>
+              <w:rPr>
+                <w:rFonts w:ascii="TUOS Blake" w:hAnsi="TUOS Blake"/>
+                <w:sz w:val="18"/>
+                <w:szCs w:val="18"/>
+              </w:rPr>
+              <w:t>First Name Saimon</w:t>
             </w:r>
           </w:p>
         </w:tc>
@@ -1618,77 +1678,25 @@
             </w:tcBorders>
             <w:shd w:fill="FFFFFF" w:val="clear"/>
             <w:tcMar>
-              <w:left w:w="125" w:type="dxa"/>
-            </w:tcMar>
-          </w:tcPr>
-          <w:p>
-            <w:pPr>
-              <w:pStyle w:val="Normal"/>
-              <w:rPr>
-                <w:rFonts w:ascii="TUOS Blake" w:hAnsi="TUOS Blake"/>
-                <w:sz w:val="18"/>
-                <w:szCs w:val="18"/>
-              </w:rPr>
-            </w:pPr>
-            <w:r>
-              <w:rPr>
-                <w:rFonts w:ascii="TUOS Blake" w:hAnsi="TUOS Blake"/>
-                <w:sz w:val="18"/>
-                <w:szCs w:val="18"/>
-              </w:rPr>
-              <w:t xml:space="preserve">First Name </w:t>
-            </w:r>
-            <w:r>
-              <w:rPr>
-                <w:rFonts w:ascii="TUOS Blake" w:hAnsi="TUOS Blake"/>
-                <w:sz w:val="18"/>
-                <w:szCs w:val="18"/>
-              </w:rPr>
-              <w:t>Saimon</w:t>
-            </w:r>
-          </w:p>
-        </w:tc>
-        <w:tc>
-          <w:tcPr>
-            <w:tcW w:w="1828" w:type="dxa"/>
-            <w:gridSpan w:val="2"/>
-            <w:tcBorders>
-              <w:top w:val="single" w:sz="4" w:space="0" w:color="00000A"/>
-              <w:left w:val="single" w:sz="4" w:space="0" w:color="00000A"/>
-              <w:bottom w:val="single" w:sz="4" w:space="0" w:color="00000A"/>
-              <w:insideH w:val="single" w:sz="4" w:space="0" w:color="00000A"/>
-              <w:right w:val="single" w:sz="4" w:space="0" w:color="00000A"/>
-              <w:insideV w:val="single" w:sz="4" w:space="0" w:color="00000A"/>
-            </w:tcBorders>
-            <w:shd w:fill="FFFFFF" w:val="clear"/>
-            <w:tcMar>
-              <w:left w:w="125" w:type="dxa"/>
-            </w:tcMar>
-          </w:tcPr>
-          <w:p>
-            <w:pPr>
-              <w:pStyle w:val="Normal"/>
-              <w:rPr>
-                <w:rFonts w:ascii="TUOS Blake" w:hAnsi="TUOS Blake"/>
-                <w:sz w:val="18"/>
-                <w:szCs w:val="18"/>
-              </w:rPr>
-            </w:pPr>
-            <w:r>
-              <w:rPr>
-                <w:rFonts w:ascii="TUOS Blake" w:hAnsi="TUOS Blake"/>
-                <w:sz w:val="18"/>
-                <w:szCs w:val="18"/>
-              </w:rPr>
-              <w:t xml:space="preserve">Family Name </w:t>
-            </w:r>
-            <w:r>
-              <w:rPr>
-                <w:rFonts w:ascii="TUOS Blake" w:hAnsi="TUOS Blake"/>
-                <w:sz w:val="18"/>
-                <w:szCs w:val="18"/>
-              </w:rPr>
-              <w:t>Rogers</w:t>
+              <w:left w:w="120" w:type="dxa"/>
+            </w:tcMar>
+          </w:tcPr>
+          <w:p>
+            <w:pPr>
+              <w:pStyle w:val="Normal"/>
+              <w:rPr>
+                <w:rFonts w:ascii="TUOS Blake" w:hAnsi="TUOS Blake"/>
+                <w:sz w:val="18"/>
+                <w:szCs w:val="18"/>
+              </w:rPr>
+            </w:pPr>
+            <w:r>
+              <w:rPr>
+                <w:rFonts w:ascii="TUOS Blake" w:hAnsi="TUOS Blake"/>
+                <w:sz w:val="18"/>
+                <w:szCs w:val="18"/>
+              </w:rPr>
+              <w:t>Family Name Rogers</w:t>
             </w:r>
           </w:p>
         </w:tc>
@@ -1706,7 +1714,7 @@
             </w:tcBorders>
             <w:shd w:fill="FFFFFF" w:val="clear"/>
             <w:tcMar>
-              <w:left w:w="125" w:type="dxa"/>
+              <w:left w:w="120" w:type="dxa"/>
             </w:tcMar>
           </w:tcPr>
           <w:p>
@@ -1750,7 +1758,7 @@
         </w:tc>
         <w:tc>
           <w:tcPr>
-            <w:tcW w:w="1828" w:type="dxa"/>
+            <w:tcW w:w="1827" w:type="dxa"/>
             <w:gridSpan w:val="2"/>
             <w:tcBorders>
               <w:top w:val="single" w:sz="4" w:space="0" w:color="00000A"/>
@@ -1762,7 +1770,7 @@
             </w:tcBorders>
             <w:shd w:fill="FFFFFF" w:val="clear"/>
             <w:tcMar>
-              <w:left w:w="125" w:type="dxa"/>
+              <w:left w:w="120" w:type="dxa"/>
             </w:tcMar>
           </w:tcPr>
           <w:p>
@@ -1806,7 +1814,7 @@
         </w:tc>
         <w:tc>
           <w:tcPr>
-            <w:tcW w:w="1833" w:type="dxa"/>
+            <w:tcW w:w="1837" w:type="dxa"/>
             <w:gridSpan w:val="2"/>
             <w:tcBorders>
               <w:top w:val="single" w:sz="4" w:space="0" w:color="00000A"/>
@@ -1818,7 +1826,7 @@
             </w:tcBorders>
             <w:shd w:fill="FFFFFF" w:val="clear"/>
             <w:tcMar>
-              <w:left w:w="125" w:type="dxa"/>
+              <w:left w:w="120" w:type="dxa"/>
             </w:tcMar>
           </w:tcPr>
           <w:p>
@@ -1868,7 +1876,7 @@
         </w:trPr>
         <w:tc>
           <w:tcPr>
-            <w:tcW w:w="5485" w:type="dxa"/>
+            <w:tcW w:w="5483" w:type="dxa"/>
             <w:gridSpan w:val="7"/>
             <w:tcBorders>
               <w:top w:val="single" w:sz="4" w:space="0" w:color="00000A"/>
@@ -1880,7 +1888,7 @@
             </w:tcBorders>
             <w:shd w:fill="FFFFFF" w:val="clear"/>
             <w:tcMar>
-              <w:left w:w="125" w:type="dxa"/>
+              <w:left w:w="120" w:type="dxa"/>
             </w:tcMar>
           </w:tcPr>
           <w:p>
@@ -1916,7 +1924,7 @@
                 <w:sz w:val="18"/>
                 <w:szCs w:val="18"/>
               </w:rPr>
-              <w:t xml:space="preserve">Office: 306, </w:t>
+              <w:t xml:space="preserve">Office: 306 </w:t>
             </w:r>
           </w:p>
           <w:p>
@@ -2012,7 +2020,7 @@
         </w:tc>
         <w:tc>
           <w:tcPr>
-            <w:tcW w:w="5487" w:type="dxa"/>
+            <w:tcW w:w="5488" w:type="dxa"/>
             <w:gridSpan w:val="5"/>
             <w:tcBorders>
               <w:top w:val="single" w:sz="4" w:space="0" w:color="00000A"/>
@@ -2024,7 +2032,7 @@
             </w:tcBorders>
             <w:shd w:fill="FFFFFF" w:val="clear"/>
             <w:tcMar>
-              <w:left w:w="125" w:type="dxa"/>
+              <w:left w:w="120" w:type="dxa"/>
             </w:tcMar>
           </w:tcPr>
           <w:p>
@@ -2144,7 +2152,7 @@
         </w:trPr>
         <w:tc>
           <w:tcPr>
-            <w:tcW w:w="2742" w:type="dxa"/>
+            <w:tcW w:w="2740" w:type="dxa"/>
             <w:gridSpan w:val="2"/>
             <w:tcBorders>
               <w:top w:val="single" w:sz="4" w:space="0" w:color="00000A"/>
@@ -2156,7 +2164,7 @@
             </w:tcBorders>
             <w:shd w:fill="FFFFFF" w:val="clear"/>
             <w:tcMar>
-              <w:left w:w="125" w:type="dxa"/>
+              <w:left w:w="120" w:type="dxa"/>
             </w:tcMar>
           </w:tcPr>
           <w:p>
@@ -2198,7 +2206,7 @@
         </w:tc>
         <w:tc>
           <w:tcPr>
-            <w:tcW w:w="2742" w:type="dxa"/>
+            <w:tcW w:w="2741" w:type="dxa"/>
             <w:gridSpan w:val="4"/>
             <w:tcBorders>
               <w:top w:val="single" w:sz="4" w:space="0" w:color="00000A"/>
@@ -2210,7 +2218,7 @@
             </w:tcBorders>
             <w:shd w:fill="FFFFFF" w:val="clear"/>
             <w:tcMar>
-              <w:left w:w="125" w:type="dxa"/>
+              <w:left w:w="120" w:type="dxa"/>
             </w:tcMar>
           </w:tcPr>
           <w:p>
@@ -2256,7 +2264,7 @@
             </w:tcBorders>
             <w:shd w:fill="FFFFFF" w:val="clear"/>
             <w:tcMar>
-              <w:left w:w="125" w:type="dxa"/>
+              <w:left w:w="120" w:type="dxa"/>
             </w:tcMar>
           </w:tcPr>
           <w:p>
@@ -2310,7 +2318,7 @@
         </w:tc>
         <w:tc>
           <w:tcPr>
-            <w:tcW w:w="2746" w:type="dxa"/>
+            <w:tcW w:w="2748" w:type="dxa"/>
             <w:gridSpan w:val="3"/>
             <w:tcBorders>
               <w:top w:val="single" w:sz="4" w:space="0" w:color="00000A"/>
@@ -2322,7 +2330,7 @@
             </w:tcBorders>
             <w:shd w:fill="FFFFFF" w:val="clear"/>
             <w:tcMar>
-              <w:left w:w="125" w:type="dxa"/>
+              <w:left w:w="120" w:type="dxa"/>
             </w:tcMar>
           </w:tcPr>
           <w:p>
@@ -2372,7 +2380,7 @@
         </w:trPr>
         <w:tc>
           <w:tcPr>
-            <w:tcW w:w="2742" w:type="dxa"/>
+            <w:tcW w:w="2740" w:type="dxa"/>
             <w:gridSpan w:val="2"/>
             <w:tcBorders>
               <w:top w:val="single" w:sz="4" w:space="0" w:color="00000A"/>
@@ -2384,7 +2392,7 @@
             </w:tcBorders>
             <w:shd w:fill="FFFFFF" w:val="clear"/>
             <w:tcMar>
-              <w:left w:w="125" w:type="dxa"/>
+              <w:left w:w="120" w:type="dxa"/>
             </w:tcMar>
           </w:tcPr>
           <w:p>
@@ -2426,7 +2434,7 @@
         </w:tc>
         <w:tc>
           <w:tcPr>
-            <w:tcW w:w="2742" w:type="dxa"/>
+            <w:tcW w:w="2741" w:type="dxa"/>
             <w:gridSpan w:val="4"/>
             <w:tcBorders>
               <w:top w:val="single" w:sz="4" w:space="0" w:color="00000A"/>
@@ -2438,7 +2446,7 @@
             </w:tcBorders>
             <w:shd w:fill="FFFFFF" w:val="clear"/>
             <w:tcMar>
-              <w:left w:w="125" w:type="dxa"/>
+              <w:left w:w="120" w:type="dxa"/>
             </w:tcMar>
           </w:tcPr>
           <w:p>
@@ -2484,7 +2492,7 @@
             </w:tcBorders>
             <w:shd w:fill="FFFFFF" w:val="clear"/>
             <w:tcMar>
-              <w:left w:w="125" w:type="dxa"/>
+              <w:left w:w="120" w:type="dxa"/>
             </w:tcMar>
           </w:tcPr>
           <w:p>
@@ -2528,7 +2536,7 @@
         </w:tc>
         <w:tc>
           <w:tcPr>
-            <w:tcW w:w="2746" w:type="dxa"/>
+            <w:tcW w:w="2748" w:type="dxa"/>
             <w:gridSpan w:val="3"/>
             <w:tcBorders>
               <w:top w:val="single" w:sz="4" w:space="0" w:color="00000A"/>
@@ -2540,7 +2548,7 @@
             </w:tcBorders>
             <w:shd w:fill="FFFFFF" w:val="clear"/>
             <w:tcMar>
-              <w:left w:w="125" w:type="dxa"/>
+              <w:left w:w="120" w:type="dxa"/>
             </w:tcMar>
           </w:tcPr>
           <w:p>
@@ -2590,7 +2598,7 @@
         </w:trPr>
         <w:tc>
           <w:tcPr>
-            <w:tcW w:w="2742" w:type="dxa"/>
+            <w:tcW w:w="2740" w:type="dxa"/>
             <w:gridSpan w:val="2"/>
             <w:tcBorders>
               <w:top w:val="single" w:sz="4" w:space="0" w:color="00000A"/>
@@ -2602,7 +2610,7 @@
             </w:tcBorders>
             <w:shd w:fill="FFFFFF" w:val="clear"/>
             <w:tcMar>
-              <w:left w:w="125" w:type="dxa"/>
+              <w:left w:w="120" w:type="dxa"/>
             </w:tcMar>
           </w:tcPr>
           <w:p>
@@ -2638,7 +2646,7 @@
             </w:tcBorders>
             <w:shd w:fill="FFFFFF" w:val="clear"/>
             <w:tcMar>
-              <w:left w:w="125" w:type="dxa"/>
+              <w:left w:w="120" w:type="dxa"/>
             </w:tcMar>
           </w:tcPr>
           <w:p>
@@ -2678,7 +2686,7 @@
         </w:tc>
         <w:tc>
           <w:tcPr>
-            <w:tcW w:w="1372" w:type="dxa"/>
+            <w:tcW w:w="1371" w:type="dxa"/>
             <w:gridSpan w:val="2"/>
             <w:tcBorders>
               <w:top w:val="single" w:sz="4" w:space="0" w:color="00000A"/>
@@ -2690,7 +2698,7 @@
             </w:tcBorders>
             <w:shd w:fill="FFFFFF" w:val="clear"/>
             <w:tcMar>
-              <w:left w:w="125" w:type="dxa"/>
+              <w:left w:w="120" w:type="dxa"/>
             </w:tcMar>
           </w:tcPr>
           <w:p>
@@ -2742,7 +2750,7 @@
             </w:tcBorders>
             <w:shd w:fill="FFFFFF" w:val="clear"/>
             <w:tcMar>
-              <w:left w:w="125" w:type="dxa"/>
+              <w:left w:w="120" w:type="dxa"/>
             </w:tcMar>
           </w:tcPr>
           <w:p>
@@ -2779,7 +2787,7 @@
             </w:tcBorders>
             <w:shd w:fill="FFFFFF" w:val="clear"/>
             <w:tcMar>
-              <w:left w:w="125" w:type="dxa"/>
+              <w:left w:w="120" w:type="dxa"/>
             </w:tcMar>
           </w:tcPr>
           <w:p>
@@ -2820,18 +2828,18 @@
         </w:tc>
         <w:tc>
           <w:tcPr>
-            <w:tcW w:w="1374" w:type="dxa"/>
-            <w:tcBorders>
-              <w:top w:val="single" w:sz="4" w:space="0" w:color="00000A"/>
-              <w:left w:val="single" w:sz="4" w:space="0" w:color="00000A"/>
-              <w:bottom w:val="single" w:sz="4" w:space="0" w:color="00000A"/>
-              <w:insideH w:val="single" w:sz="4" w:space="0" w:color="00000A"/>
-              <w:right w:val="single" w:sz="4" w:space="0" w:color="00000A"/>
-              <w:insideV w:val="single" w:sz="4" w:space="0" w:color="00000A"/>
-            </w:tcBorders>
-            <w:shd w:fill="FFFFFF" w:val="clear"/>
-            <w:tcMar>
-              <w:left w:w="125" w:type="dxa"/>
+            <w:tcW w:w="1376" w:type="dxa"/>
+            <w:tcBorders>
+              <w:top w:val="single" w:sz="4" w:space="0" w:color="00000A"/>
+              <w:left w:val="single" w:sz="4" w:space="0" w:color="00000A"/>
+              <w:bottom w:val="single" w:sz="4" w:space="0" w:color="00000A"/>
+              <w:insideH w:val="single" w:sz="4" w:space="0" w:color="00000A"/>
+              <w:right w:val="single" w:sz="4" w:space="0" w:color="00000A"/>
+              <w:insideV w:val="single" w:sz="4" w:space="0" w:color="00000A"/>
+            </w:tcBorders>
+            <w:shd w:fill="FFFFFF" w:val="clear"/>
+            <w:tcMar>
+              <w:left w:w="120" w:type="dxa"/>
             </w:tcMar>
           </w:tcPr>
           <w:p>
@@ -2878,7 +2886,7 @@
         </w:trPr>
         <w:tc>
           <w:tcPr>
-            <w:tcW w:w="5485" w:type="dxa"/>
+            <w:tcW w:w="5483" w:type="dxa"/>
             <w:gridSpan w:val="7"/>
             <w:tcBorders>
               <w:top w:val="single" w:sz="4" w:space="0" w:color="00000A"/>
@@ -2890,7 +2898,7 @@
             </w:tcBorders>
             <w:shd w:fill="FFFFFF" w:val="clear"/>
             <w:tcMar>
-              <w:left w:w="125" w:type="dxa"/>
+              <w:left w:w="120" w:type="dxa"/>
             </w:tcMar>
           </w:tcPr>
           <w:p>
@@ -2918,6 +2926,7 @@
             </w:pPr>
             <w:r>
               <w:rPr/>
+              <w:t>Internals examination/ supervision : 04 Students</w:t>
             </w:r>
           </w:p>
           <w:p>
@@ -2927,6 +2936,7 @@
             </w:pPr>
             <w:r>
               <w:rPr/>
+              <w:t>External examination : 03 Students</w:t>
             </w:r>
           </w:p>
           <w:p>
@@ -2958,7 +2968,7 @@
         </w:tc>
         <w:tc>
           <w:tcPr>
-            <w:tcW w:w="5487" w:type="dxa"/>
+            <w:tcW w:w="5488" w:type="dxa"/>
             <w:gridSpan w:val="5"/>
             <w:tcBorders>
               <w:top w:val="single" w:sz="4" w:space="0" w:color="00000A"/>
@@ -2970,7 +2980,7 @@
             </w:tcBorders>
             <w:shd w:fill="FFFFFF" w:val="clear"/>
             <w:tcMar>
-              <w:left w:w="125" w:type="dxa"/>
+              <w:left w:w="120" w:type="dxa"/>
             </w:tcMar>
           </w:tcPr>
           <w:p>
@@ -3001,7 +3011,7 @@
         </w:trPr>
         <w:tc>
           <w:tcPr>
-            <w:tcW w:w="5485" w:type="dxa"/>
+            <w:tcW w:w="5483" w:type="dxa"/>
             <w:gridSpan w:val="7"/>
             <w:tcBorders>
               <w:top w:val="single" w:sz="4" w:space="0" w:color="00000A"/>
@@ -3013,7 +3023,7 @@
             </w:tcBorders>
             <w:shd w:fill="BFBFBF" w:val="clear"/>
             <w:tcMar>
-              <w:left w:w="125" w:type="dxa"/>
+              <w:left w:w="120" w:type="dxa"/>
             </w:tcMar>
           </w:tcPr>
           <w:p>
@@ -3048,7 +3058,7 @@
         </w:tc>
         <w:tc>
           <w:tcPr>
-            <w:tcW w:w="5487" w:type="dxa"/>
+            <w:tcW w:w="5488" w:type="dxa"/>
             <w:gridSpan w:val="5"/>
             <w:tcBorders>
               <w:top w:val="single" w:sz="4" w:space="0" w:color="00000A"/>
@@ -3060,7 +3070,7 @@
             </w:tcBorders>
             <w:shd w:fill="BFBFBF" w:val="clear"/>
             <w:tcMar>
-              <w:left w:w="125" w:type="dxa"/>
+              <w:left w:w="120" w:type="dxa"/>
             </w:tcMar>
           </w:tcPr>
           <w:p>
@@ -3094,7 +3104,7 @@
         </w:trPr>
         <w:tc>
           <w:tcPr>
-            <w:tcW w:w="1828" w:type="dxa"/>
+            <w:tcW w:w="1826" w:type="dxa"/>
             <w:tcBorders>
               <w:top w:val="single" w:sz="4" w:space="0" w:color="00000A"/>
               <w:left w:val="single" w:sz="4" w:space="0" w:color="00000A"/>
@@ -3105,7 +3115,7 @@
             </w:tcBorders>
             <w:shd w:fill="FFFFFF" w:val="clear"/>
             <w:tcMar>
-              <w:left w:w="125" w:type="dxa"/>
+              <w:left w:w="120" w:type="dxa"/>
             </w:tcMar>
           </w:tcPr>
           <w:p>
@@ -3124,6 +3134,42 @@
                 <w:szCs w:val="18"/>
               </w:rPr>
               <w:t xml:space="preserve">Title   </w:t>
+            </w:r>
+          </w:p>
+        </w:tc>
+        <w:tc>
+          <w:tcPr>
+            <w:tcW w:w="1826" w:type="dxa"/>
+            <w:gridSpan w:val="2"/>
+            <w:tcBorders>
+              <w:top w:val="single" w:sz="4" w:space="0" w:color="00000A"/>
+              <w:left w:val="single" w:sz="4" w:space="0" w:color="00000A"/>
+              <w:bottom w:val="nil"/>
+              <w:insideH w:val="nil"/>
+              <w:right w:val="single" w:sz="4" w:space="0" w:color="00000A"/>
+              <w:insideV w:val="single" w:sz="4" w:space="0" w:color="00000A"/>
+            </w:tcBorders>
+            <w:shd w:fill="FFFFFF" w:val="clear"/>
+            <w:tcMar>
+              <w:left w:w="120" w:type="dxa"/>
+            </w:tcMar>
+          </w:tcPr>
+          <w:p>
+            <w:pPr>
+              <w:pStyle w:val="Normal"/>
+              <w:rPr>
+                <w:rFonts w:ascii="TUOS Blake" w:hAnsi="TUOS Blake"/>
+                <w:sz w:val="18"/>
+                <w:szCs w:val="18"/>
+              </w:rPr>
+            </w:pPr>
+            <w:r>
+              <w:rPr>
+                <w:rFonts w:ascii="TUOS Blake" w:hAnsi="TUOS Blake"/>
+                <w:sz w:val="18"/>
+                <w:szCs w:val="18"/>
+              </w:rPr>
+              <w:t>First Name</w:t>
             </w:r>
           </w:p>
         </w:tc>
@@ -3141,32 +3187,32 @@
             </w:tcBorders>
             <w:shd w:fill="FFFFFF" w:val="clear"/>
             <w:tcMar>
-              <w:left w:w="125" w:type="dxa"/>
-            </w:tcMar>
-          </w:tcPr>
-          <w:p>
-            <w:pPr>
-              <w:pStyle w:val="Normal"/>
-              <w:rPr>
-                <w:rFonts w:ascii="TUOS Blake" w:hAnsi="TUOS Blake"/>
-                <w:sz w:val="18"/>
-                <w:szCs w:val="18"/>
-              </w:rPr>
-            </w:pPr>
-            <w:r>
-              <w:rPr>
-                <w:rFonts w:ascii="TUOS Blake" w:hAnsi="TUOS Blake"/>
-                <w:sz w:val="18"/>
-                <w:szCs w:val="18"/>
-              </w:rPr>
-              <w:t>First Name</w:t>
+              <w:left w:w="120" w:type="dxa"/>
+            </w:tcMar>
+          </w:tcPr>
+          <w:p>
+            <w:pPr>
+              <w:pStyle w:val="Normal"/>
+              <w:rPr>
+                <w:rFonts w:ascii="TUOS Blake" w:hAnsi="TUOS Blake"/>
+                <w:sz w:val="18"/>
+                <w:szCs w:val="18"/>
+              </w:rPr>
+            </w:pPr>
+            <w:r>
+              <w:rPr>
+                <w:rFonts w:ascii="TUOS Blake" w:hAnsi="TUOS Blake"/>
+                <w:sz w:val="18"/>
+                <w:szCs w:val="18"/>
+              </w:rPr>
+              <w:t>Family Name</w:t>
             </w:r>
           </w:p>
         </w:tc>
         <w:tc>
           <w:tcPr>
             <w:tcW w:w="1828" w:type="dxa"/>
-            <w:gridSpan w:val="2"/>
+            <w:gridSpan w:val="3"/>
             <w:tcBorders>
               <w:top w:val="single" w:sz="4" w:space="0" w:color="00000A"/>
               <w:left w:val="single" w:sz="4" w:space="0" w:color="00000A"/>
@@ -3177,32 +3223,32 @@
             </w:tcBorders>
             <w:shd w:fill="FFFFFF" w:val="clear"/>
             <w:tcMar>
-              <w:left w:w="125" w:type="dxa"/>
-            </w:tcMar>
-          </w:tcPr>
-          <w:p>
-            <w:pPr>
-              <w:pStyle w:val="Normal"/>
-              <w:rPr>
-                <w:rFonts w:ascii="TUOS Blake" w:hAnsi="TUOS Blake"/>
-                <w:sz w:val="18"/>
-                <w:szCs w:val="18"/>
-              </w:rPr>
-            </w:pPr>
-            <w:r>
-              <w:rPr>
-                <w:rFonts w:ascii="TUOS Blake" w:hAnsi="TUOS Blake"/>
-                <w:sz w:val="18"/>
-                <w:szCs w:val="18"/>
-              </w:rPr>
-              <w:t>Family Name</w:t>
-            </w:r>
-          </w:p>
-        </w:tc>
-        <w:tc>
-          <w:tcPr>
-            <w:tcW w:w="1828" w:type="dxa"/>
-            <w:gridSpan w:val="3"/>
+              <w:left w:w="120" w:type="dxa"/>
+            </w:tcMar>
+          </w:tcPr>
+          <w:p>
+            <w:pPr>
+              <w:pStyle w:val="Normal"/>
+              <w:rPr>
+                <w:rFonts w:ascii="TUOS Blake" w:hAnsi="TUOS Blake"/>
+                <w:sz w:val="18"/>
+                <w:szCs w:val="18"/>
+              </w:rPr>
+            </w:pPr>
+            <w:r>
+              <w:rPr>
+                <w:rFonts w:ascii="TUOS Blake" w:hAnsi="TUOS Blake"/>
+                <w:sz w:val="18"/>
+                <w:szCs w:val="18"/>
+              </w:rPr>
+              <w:t xml:space="preserve">Title   </w:t>
+            </w:r>
+          </w:p>
+        </w:tc>
+        <w:tc>
+          <w:tcPr>
+            <w:tcW w:w="1827" w:type="dxa"/>
+            <w:gridSpan w:val="2"/>
             <w:tcBorders>
               <w:top w:val="single" w:sz="4" w:space="0" w:color="00000A"/>
               <w:left w:val="single" w:sz="4" w:space="0" w:color="00000A"/>
@@ -3213,31 +3259,31 @@
             </w:tcBorders>
             <w:shd w:fill="FFFFFF" w:val="clear"/>
             <w:tcMar>
-              <w:left w:w="125" w:type="dxa"/>
-            </w:tcMar>
-          </w:tcPr>
-          <w:p>
-            <w:pPr>
-              <w:pStyle w:val="Normal"/>
-              <w:rPr>
-                <w:rFonts w:ascii="TUOS Blake" w:hAnsi="TUOS Blake"/>
-                <w:sz w:val="18"/>
-                <w:szCs w:val="18"/>
-              </w:rPr>
-            </w:pPr>
-            <w:r>
-              <w:rPr>
-                <w:rFonts w:ascii="TUOS Blake" w:hAnsi="TUOS Blake"/>
-                <w:sz w:val="18"/>
-                <w:szCs w:val="18"/>
-              </w:rPr>
-              <w:t xml:space="preserve">Title   </w:t>
-            </w:r>
-          </w:p>
-        </w:tc>
-        <w:tc>
-          <w:tcPr>
-            <w:tcW w:w="1828" w:type="dxa"/>
+              <w:left w:w="120" w:type="dxa"/>
+            </w:tcMar>
+          </w:tcPr>
+          <w:p>
+            <w:pPr>
+              <w:pStyle w:val="Normal"/>
+              <w:rPr>
+                <w:rFonts w:ascii="TUOS Blake" w:hAnsi="TUOS Blake"/>
+                <w:sz w:val="18"/>
+                <w:szCs w:val="18"/>
+              </w:rPr>
+            </w:pPr>
+            <w:r>
+              <w:rPr>
+                <w:rFonts w:ascii="TUOS Blake" w:hAnsi="TUOS Blake"/>
+                <w:sz w:val="18"/>
+                <w:szCs w:val="18"/>
+              </w:rPr>
+              <w:t>First Name</w:t>
+            </w:r>
+          </w:p>
+        </w:tc>
+        <w:tc>
+          <w:tcPr>
+            <w:tcW w:w="1837" w:type="dxa"/>
             <w:gridSpan w:val="2"/>
             <w:tcBorders>
               <w:top w:val="single" w:sz="4" w:space="0" w:color="00000A"/>
@@ -3249,43 +3295,7 @@
             </w:tcBorders>
             <w:shd w:fill="FFFFFF" w:val="clear"/>
             <w:tcMar>
-              <w:left w:w="125" w:type="dxa"/>
-            </w:tcMar>
-          </w:tcPr>
-          <w:p>
-            <w:pPr>
-              <w:pStyle w:val="Normal"/>
-              <w:rPr>
-                <w:rFonts w:ascii="TUOS Blake" w:hAnsi="TUOS Blake"/>
-                <w:sz w:val="18"/>
-                <w:szCs w:val="18"/>
-              </w:rPr>
-            </w:pPr>
-            <w:r>
-              <w:rPr>
-                <w:rFonts w:ascii="TUOS Blake" w:hAnsi="TUOS Blake"/>
-                <w:sz w:val="18"/>
-                <w:szCs w:val="18"/>
-              </w:rPr>
-              <w:t>First Name</w:t>
-            </w:r>
-          </w:p>
-        </w:tc>
-        <w:tc>
-          <w:tcPr>
-            <w:tcW w:w="1833" w:type="dxa"/>
-            <w:gridSpan w:val="2"/>
-            <w:tcBorders>
-              <w:top w:val="single" w:sz="4" w:space="0" w:color="00000A"/>
-              <w:left w:val="single" w:sz="4" w:space="0" w:color="00000A"/>
-              <w:bottom w:val="nil"/>
-              <w:insideH w:val="nil"/>
-              <w:right w:val="single" w:sz="4" w:space="0" w:color="00000A"/>
-              <w:insideV w:val="single" w:sz="4" w:space="0" w:color="00000A"/>
-            </w:tcBorders>
-            <w:shd w:fill="FFFFFF" w:val="clear"/>
-            <w:tcMar>
-              <w:left w:w="125" w:type="dxa"/>
+              <w:left w:w="120" w:type="dxa"/>
             </w:tcMar>
           </w:tcPr>
           <w:p>
@@ -3315,7 +3325,7 @@
         </w:trPr>
         <w:tc>
           <w:tcPr>
-            <w:tcW w:w="5485" w:type="dxa"/>
+            <w:tcW w:w="5483" w:type="dxa"/>
             <w:gridSpan w:val="7"/>
             <w:tcBorders>
               <w:top w:val="single" w:sz="4" w:space="0" w:color="00000A"/>
@@ -3327,7 +3337,7 @@
             </w:tcBorders>
             <w:shd w:fill="FFFFFF" w:val="clear"/>
             <w:tcMar>
-              <w:left w:w="125" w:type="dxa"/>
+              <w:left w:w="120" w:type="dxa"/>
             </w:tcMar>
           </w:tcPr>
           <w:p>
@@ -3368,7 +3378,7 @@
         </w:tc>
         <w:tc>
           <w:tcPr>
-            <w:tcW w:w="5487" w:type="dxa"/>
+            <w:tcW w:w="5488" w:type="dxa"/>
             <w:gridSpan w:val="5"/>
             <w:tcBorders>
               <w:top w:val="single" w:sz="4" w:space="0" w:color="00000A"/>
@@ -3380,7 +3390,7 @@
             </w:tcBorders>
             <w:shd w:fill="FFFFFF" w:val="clear"/>
             <w:tcMar>
-              <w:left w:w="125" w:type="dxa"/>
+              <w:left w:w="120" w:type="dxa"/>
             </w:tcMar>
           </w:tcPr>
           <w:p>
@@ -3427,7 +3437,7 @@
         </w:trPr>
         <w:tc>
           <w:tcPr>
-            <w:tcW w:w="2742" w:type="dxa"/>
+            <w:tcW w:w="2740" w:type="dxa"/>
             <w:gridSpan w:val="2"/>
             <w:tcBorders>
               <w:top w:val="single" w:sz="4" w:space="0" w:color="00000A"/>
@@ -3439,7 +3449,7 @@
             </w:tcBorders>
             <w:shd w:fill="FFFFFF" w:val="clear"/>
             <w:tcMar>
-              <w:left w:w="125" w:type="dxa"/>
+              <w:left w:w="120" w:type="dxa"/>
             </w:tcMar>
           </w:tcPr>
           <w:p>
@@ -3463,7 +3473,7 @@
         </w:tc>
         <w:tc>
           <w:tcPr>
-            <w:tcW w:w="2742" w:type="dxa"/>
+            <w:tcW w:w="2741" w:type="dxa"/>
             <w:gridSpan w:val="4"/>
             <w:tcBorders>
               <w:top w:val="single" w:sz="4" w:space="0" w:color="00000A"/>
@@ -3475,7 +3485,7 @@
             </w:tcBorders>
             <w:shd w:fill="FFFFFF" w:val="clear"/>
             <w:tcMar>
-              <w:left w:w="125" w:type="dxa"/>
+              <w:left w:w="120" w:type="dxa"/>
             </w:tcMar>
           </w:tcPr>
           <w:p>
@@ -3511,7 +3521,7 @@
             </w:tcBorders>
             <w:shd w:fill="FFFFFF" w:val="clear"/>
             <w:tcMar>
-              <w:left w:w="125" w:type="dxa"/>
+              <w:left w:w="120" w:type="dxa"/>
             </w:tcMar>
           </w:tcPr>
           <w:p>
@@ -3535,7 +3545,7 @@
         </w:tc>
         <w:tc>
           <w:tcPr>
-            <w:tcW w:w="2746" w:type="dxa"/>
+            <w:tcW w:w="2748" w:type="dxa"/>
             <w:gridSpan w:val="3"/>
             <w:tcBorders>
               <w:top w:val="single" w:sz="4" w:space="0" w:color="00000A"/>
@@ -3547,7 +3557,7 @@
             </w:tcBorders>
             <w:shd w:fill="FFFFFF" w:val="clear"/>
             <w:tcMar>
-              <w:left w:w="125" w:type="dxa"/>
+              <w:left w:w="120" w:type="dxa"/>
             </w:tcMar>
           </w:tcPr>
           <w:p>
@@ -3577,7 +3587,7 @@
         </w:trPr>
         <w:tc>
           <w:tcPr>
-            <w:tcW w:w="2742" w:type="dxa"/>
+            <w:tcW w:w="2740" w:type="dxa"/>
             <w:gridSpan w:val="2"/>
             <w:tcBorders>
               <w:top w:val="single" w:sz="4" w:space="0" w:color="00000A"/>
@@ -3589,7 +3599,7 @@
             </w:tcBorders>
             <w:shd w:fill="FFFFFF" w:val="clear"/>
             <w:tcMar>
-              <w:left w:w="125" w:type="dxa"/>
+              <w:left w:w="120" w:type="dxa"/>
             </w:tcMar>
           </w:tcPr>
           <w:p>
@@ -3613,7 +3623,7 @@
         </w:tc>
         <w:tc>
           <w:tcPr>
-            <w:tcW w:w="2742" w:type="dxa"/>
+            <w:tcW w:w="2741" w:type="dxa"/>
             <w:gridSpan w:val="4"/>
             <w:tcBorders>
               <w:top w:val="single" w:sz="4" w:space="0" w:color="00000A"/>
@@ -3625,7 +3635,7 @@
             </w:tcBorders>
             <w:shd w:fill="FFFFFF" w:val="clear"/>
             <w:tcMar>
-              <w:left w:w="125" w:type="dxa"/>
+              <w:left w:w="120" w:type="dxa"/>
             </w:tcMar>
           </w:tcPr>
           <w:p>
@@ -3661,7 +3671,7 @@
             </w:tcBorders>
             <w:shd w:fill="FFFFFF" w:val="clear"/>
             <w:tcMar>
-              <w:left w:w="125" w:type="dxa"/>
+              <w:left w:w="120" w:type="dxa"/>
             </w:tcMar>
           </w:tcPr>
           <w:p>
@@ -3685,7 +3695,7 @@
         </w:tc>
         <w:tc>
           <w:tcPr>
-            <w:tcW w:w="2746" w:type="dxa"/>
+            <w:tcW w:w="2748" w:type="dxa"/>
             <w:gridSpan w:val="3"/>
             <w:tcBorders>
               <w:top w:val="single" w:sz="4" w:space="0" w:color="00000A"/>
@@ -3697,7 +3707,7 @@
             </w:tcBorders>
             <w:shd w:fill="FFFFFF" w:val="clear"/>
             <w:tcMar>
-              <w:left w:w="125" w:type="dxa"/>
+              <w:left w:w="120" w:type="dxa"/>
             </w:tcMar>
           </w:tcPr>
           <w:p>
@@ -3727,7 +3737,7 @@
         </w:trPr>
         <w:tc>
           <w:tcPr>
-            <w:tcW w:w="2742" w:type="dxa"/>
+            <w:tcW w:w="2740" w:type="dxa"/>
             <w:gridSpan w:val="2"/>
             <w:tcBorders>
               <w:top w:val="single" w:sz="4" w:space="0" w:color="00000A"/>
@@ -3739,7 +3749,7 @@
             </w:tcBorders>
             <w:shd w:fill="FFFFFF" w:val="clear"/>
             <w:tcMar>
-              <w:left w:w="125" w:type="dxa"/>
+              <w:left w:w="120" w:type="dxa"/>
             </w:tcMar>
           </w:tcPr>
           <w:p>
@@ -3775,7 +3785,7 @@
             </w:tcBorders>
             <w:shd w:fill="FFFFFF" w:val="clear"/>
             <w:tcMar>
-              <w:left w:w="125" w:type="dxa"/>
+              <w:left w:w="120" w:type="dxa"/>
             </w:tcMar>
           </w:tcPr>
           <w:p>
@@ -3815,7 +3825,7 @@
         </w:tc>
         <w:tc>
           <w:tcPr>
-            <w:tcW w:w="1372" w:type="dxa"/>
+            <w:tcW w:w="1371" w:type="dxa"/>
             <w:gridSpan w:val="2"/>
             <w:tcBorders>
               <w:top w:val="single" w:sz="4" w:space="0" w:color="00000A"/>
@@ -3827,7 +3837,7 @@
             </w:tcBorders>
             <w:shd w:fill="FFFFFF" w:val="clear"/>
             <w:tcMar>
-              <w:left w:w="125" w:type="dxa"/>
+              <w:left w:w="120" w:type="dxa"/>
             </w:tcMar>
           </w:tcPr>
           <w:p>
@@ -3867,20 +3877,19 @@
         </w:tc>
         <w:tc>
           <w:tcPr>
-            <w:tcW w:w="5488" w:type="dxa"/>
+            <w:tcW w:w="5490" w:type="dxa"/>
             <w:gridSpan w:val="6"/>
-            <w:vMerge w:val="restart"/>
-            <w:tcBorders>
-              <w:top w:val="single" w:sz="4" w:space="0" w:color="00000A"/>
-              <w:left w:val="single" w:sz="4" w:space="0" w:color="00000A"/>
-              <w:bottom w:val="single" w:sz="4" w:space="0" w:color="00000A"/>
-              <w:insideH w:val="single" w:sz="4" w:space="0" w:color="00000A"/>
-              <w:right w:val="single" w:sz="4" w:space="0" w:color="00000A"/>
-              <w:insideV w:val="single" w:sz="4" w:space="0" w:color="00000A"/>
-            </w:tcBorders>
-            <w:shd w:fill="FFFFFF" w:val="clear"/>
-            <w:tcMar>
-              <w:left w:w="125" w:type="dxa"/>
+            <w:tcBorders>
+              <w:top w:val="single" w:sz="4" w:space="0" w:color="00000A"/>
+              <w:left w:val="single" w:sz="4" w:space="0" w:color="00000A"/>
+              <w:bottom w:val="single" w:sz="4" w:space="0" w:color="00000A"/>
+              <w:insideH w:val="single" w:sz="4" w:space="0" w:color="00000A"/>
+              <w:right w:val="single" w:sz="4" w:space="0" w:color="00000A"/>
+              <w:insideV w:val="single" w:sz="4" w:space="0" w:color="00000A"/>
+            </w:tcBorders>
+            <w:shd w:fill="FFFFFF" w:val="clear"/>
+            <w:tcMar>
+              <w:left w:w="120" w:type="dxa"/>
             </w:tcMar>
           </w:tcPr>
           <w:p>
@@ -3909,7 +3918,7 @@
         </w:trPr>
         <w:tc>
           <w:tcPr>
-            <w:tcW w:w="5485" w:type="dxa"/>
+            <w:tcW w:w="5483" w:type="dxa"/>
             <w:gridSpan w:val="7"/>
             <w:tcBorders>
               <w:top w:val="single" w:sz="4" w:space="0" w:color="00000A"/>
@@ -3921,7 +3930,7 @@
             </w:tcBorders>
             <w:shd w:fill="FFFFFF" w:val="clear"/>
             <w:tcMar>
-              <w:left w:w="125" w:type="dxa"/>
+              <w:left w:w="120" w:type="dxa"/>
             </w:tcMar>
           </w:tcPr>
           <w:p>
@@ -3945,20 +3954,19 @@
         </w:tc>
         <w:tc>
           <w:tcPr>
-            <w:tcW w:w="5487" w:type="dxa"/>
+            <w:tcW w:w="5488" w:type="dxa"/>
             <w:gridSpan w:val="5"/>
-            <w:vMerge w:val="continue"/>
-            <w:tcBorders>
-              <w:top w:val="single" w:sz="4" w:space="0" w:color="00000A"/>
-              <w:left w:val="single" w:sz="4" w:space="0" w:color="00000A"/>
-              <w:bottom w:val="single" w:sz="4" w:space="0" w:color="00000A"/>
-              <w:insideH w:val="single" w:sz="4" w:space="0" w:color="00000A"/>
-              <w:right w:val="single" w:sz="4" w:space="0" w:color="00000A"/>
-              <w:insideV w:val="single" w:sz="4" w:space="0" w:color="00000A"/>
-            </w:tcBorders>
-            <w:shd w:fill="FFFFFF" w:val="clear"/>
-            <w:tcMar>
-              <w:left w:w="125" w:type="dxa"/>
+            <w:tcBorders>
+              <w:top w:val="single" w:sz="4" w:space="0" w:color="00000A"/>
+              <w:left w:val="single" w:sz="4" w:space="0" w:color="00000A"/>
+              <w:bottom w:val="single" w:sz="4" w:space="0" w:color="00000A"/>
+              <w:insideH w:val="single" w:sz="4" w:space="0" w:color="00000A"/>
+              <w:right w:val="single" w:sz="4" w:space="0" w:color="00000A"/>
+              <w:insideV w:val="single" w:sz="4" w:space="0" w:color="00000A"/>
+            </w:tcBorders>
+            <w:shd w:fill="FFFFFF" w:val="clear"/>
+            <w:tcMar>
+              <w:left w:w="120" w:type="dxa"/>
             </w:tcMar>
           </w:tcPr>
           <w:p>
@@ -3993,7 +4001,7 @@
     <w:tbl>
       <w:tblPr>
         <w:jc w:val="left"/>
-        <w:tblInd w:w="0" w:type="dxa"/>
+        <w:tblInd w:w="-5" w:type="dxa"/>
         <w:tblBorders>
           <w:top w:val="single" w:sz="4" w:space="0" w:color="00000A"/>
           <w:left w:val="single" w:sz="4" w:space="0" w:color="00000A"/>
@@ -4004,15 +4012,15 @@
         </w:tblBorders>
         <w:tblCellMar>
           <w:top w:w="0" w:type="dxa"/>
-          <w:left w:w="108" w:type="dxa"/>
+          <w:left w:w="103" w:type="dxa"/>
           <w:bottom w:w="0" w:type="dxa"/>
           <w:right w:w="108" w:type="dxa"/>
         </w:tblCellMar>
       </w:tblPr>
       <w:tblGrid>
         <w:gridCol w:w="3662"/>
-        <w:gridCol w:w="3661"/>
-        <w:gridCol w:w="3665"/>
+        <w:gridCol w:w="3659"/>
+        <w:gridCol w:w="3667"/>
       </w:tblGrid>
       <w:tr>
         <w:trPr>
@@ -4030,9 +4038,9 @@
               <w:right w:val="single" w:sz="4" w:space="0" w:color="00000A"/>
               <w:insideV w:val="single" w:sz="4" w:space="0" w:color="00000A"/>
             </w:tcBorders>
-            <w:shd w:fill="auto" w:val="clear"/>
-            <w:tcMar>
-              <w:left w:w="108" w:type="dxa"/>
+            <w:shd w:fill="FFFFFF" w:val="clear"/>
+            <w:tcMar>
+              <w:left w:w="103" w:type="dxa"/>
             </w:tcMar>
           </w:tcPr>
           <w:p>
@@ -4120,9 +4128,9 @@
               <w:right w:val="single" w:sz="4" w:space="0" w:color="00000A"/>
               <w:insideV w:val="single" w:sz="4" w:space="0" w:color="00000A"/>
             </w:tcBorders>
-            <w:shd w:fill="auto" w:val="clear"/>
-            <w:tcMar>
-              <w:left w:w="108" w:type="dxa"/>
+            <w:shd w:fill="FFFFFF" w:val="clear"/>
+            <w:tcMar>
+              <w:left w:w="103" w:type="dxa"/>
             </w:tcMar>
           </w:tcPr>
           <w:p>
@@ -4164,18 +4172,18 @@
         </w:tc>
         <w:tc>
           <w:tcPr>
-            <w:tcW w:w="3661" w:type="dxa"/>
-            <w:tcBorders>
-              <w:top w:val="single" w:sz="4" w:space="0" w:color="00000A"/>
-              <w:left w:val="single" w:sz="4" w:space="0" w:color="00000A"/>
-              <w:bottom w:val="single" w:sz="4" w:space="0" w:color="00000A"/>
-              <w:insideH w:val="single" w:sz="4" w:space="0" w:color="00000A"/>
-              <w:right w:val="single" w:sz="4" w:space="0" w:color="00000A"/>
-              <w:insideV w:val="single" w:sz="4" w:space="0" w:color="00000A"/>
-            </w:tcBorders>
-            <w:shd w:fill="auto" w:val="clear"/>
-            <w:tcMar>
-              <w:left w:w="108" w:type="dxa"/>
+            <w:tcW w:w="3659" w:type="dxa"/>
+            <w:tcBorders>
+              <w:top w:val="single" w:sz="4" w:space="0" w:color="00000A"/>
+              <w:left w:val="single" w:sz="4" w:space="0" w:color="00000A"/>
+              <w:bottom w:val="single" w:sz="4" w:space="0" w:color="00000A"/>
+              <w:insideH w:val="single" w:sz="4" w:space="0" w:color="00000A"/>
+              <w:right w:val="single" w:sz="4" w:space="0" w:color="00000A"/>
+              <w:insideV w:val="single" w:sz="4" w:space="0" w:color="00000A"/>
+            </w:tcBorders>
+            <w:shd w:fill="FFFFFF" w:val="clear"/>
+            <w:tcMar>
+              <w:left w:w="103" w:type="dxa"/>
             </w:tcMar>
           </w:tcPr>
           <w:p>
@@ -4199,18 +4207,18 @@
         </w:tc>
         <w:tc>
           <w:tcPr>
-            <w:tcW w:w="3665" w:type="dxa"/>
-            <w:tcBorders>
-              <w:top w:val="single" w:sz="4" w:space="0" w:color="00000A"/>
-              <w:left w:val="single" w:sz="4" w:space="0" w:color="00000A"/>
-              <w:bottom w:val="single" w:sz="4" w:space="0" w:color="00000A"/>
-              <w:insideH w:val="single" w:sz="4" w:space="0" w:color="00000A"/>
-              <w:right w:val="single" w:sz="4" w:space="0" w:color="00000A"/>
-              <w:insideV w:val="single" w:sz="4" w:space="0" w:color="00000A"/>
-            </w:tcBorders>
-            <w:shd w:fill="auto" w:val="clear"/>
-            <w:tcMar>
-              <w:left w:w="108" w:type="dxa"/>
+            <w:tcW w:w="3667" w:type="dxa"/>
+            <w:tcBorders>
+              <w:top w:val="single" w:sz="4" w:space="0" w:color="00000A"/>
+              <w:left w:val="single" w:sz="4" w:space="0" w:color="00000A"/>
+              <w:bottom w:val="single" w:sz="4" w:space="0" w:color="00000A"/>
+              <w:insideH w:val="single" w:sz="4" w:space="0" w:color="00000A"/>
+              <w:right w:val="single" w:sz="4" w:space="0" w:color="00000A"/>
+              <w:insideV w:val="single" w:sz="4" w:space="0" w:color="00000A"/>
+            </w:tcBorders>
+            <w:shd w:fill="FFFFFF" w:val="clear"/>
+            <w:tcMar>
+              <w:left w:w="103" w:type="dxa"/>
             </w:tcMar>
           </w:tcPr>
           <w:p>
@@ -4248,9 +4256,9 @@
               <w:right w:val="single" w:sz="4" w:space="0" w:color="00000A"/>
               <w:insideV w:val="single" w:sz="4" w:space="0" w:color="00000A"/>
             </w:tcBorders>
-            <w:shd w:fill="auto" w:val="clear"/>
-            <w:tcMar>
-              <w:left w:w="108" w:type="dxa"/>
+            <w:shd w:fill="FFFFFF" w:val="clear"/>
+            <w:tcMar>
+              <w:left w:w="103" w:type="dxa"/>
             </w:tcMar>
           </w:tcPr>
           <w:p>
@@ -4291,18 +4299,18 @@
         </w:tc>
         <w:tc>
           <w:tcPr>
-            <w:tcW w:w="3661" w:type="dxa"/>
-            <w:tcBorders>
-              <w:top w:val="single" w:sz="4" w:space="0" w:color="00000A"/>
-              <w:left w:val="single" w:sz="4" w:space="0" w:color="00000A"/>
-              <w:bottom w:val="single" w:sz="4" w:space="0" w:color="00000A"/>
-              <w:insideH w:val="single" w:sz="4" w:space="0" w:color="00000A"/>
-              <w:right w:val="single" w:sz="4" w:space="0" w:color="00000A"/>
-              <w:insideV w:val="single" w:sz="4" w:space="0" w:color="00000A"/>
-            </w:tcBorders>
-            <w:shd w:fill="auto" w:val="clear"/>
-            <w:tcMar>
-              <w:left w:w="108" w:type="dxa"/>
+            <w:tcW w:w="3659" w:type="dxa"/>
+            <w:tcBorders>
+              <w:top w:val="single" w:sz="4" w:space="0" w:color="00000A"/>
+              <w:left w:val="single" w:sz="4" w:space="0" w:color="00000A"/>
+              <w:bottom w:val="single" w:sz="4" w:space="0" w:color="00000A"/>
+              <w:insideH w:val="single" w:sz="4" w:space="0" w:color="00000A"/>
+              <w:right w:val="single" w:sz="4" w:space="0" w:color="00000A"/>
+              <w:insideV w:val="single" w:sz="4" w:space="0" w:color="00000A"/>
+            </w:tcBorders>
+            <w:shd w:fill="FFFFFF" w:val="clear"/>
+            <w:tcMar>
+              <w:left w:w="103" w:type="dxa"/>
             </w:tcMar>
           </w:tcPr>
           <w:p>
@@ -4326,18 +4334,18 @@
         </w:tc>
         <w:tc>
           <w:tcPr>
-            <w:tcW w:w="3665" w:type="dxa"/>
-            <w:tcBorders>
-              <w:top w:val="single" w:sz="4" w:space="0" w:color="00000A"/>
-              <w:left w:val="single" w:sz="4" w:space="0" w:color="00000A"/>
-              <w:bottom w:val="single" w:sz="4" w:space="0" w:color="00000A"/>
-              <w:insideH w:val="single" w:sz="4" w:space="0" w:color="00000A"/>
-              <w:right w:val="single" w:sz="4" w:space="0" w:color="00000A"/>
-              <w:insideV w:val="single" w:sz="4" w:space="0" w:color="00000A"/>
-            </w:tcBorders>
-            <w:shd w:fill="auto" w:val="clear"/>
-            <w:tcMar>
-              <w:left w:w="108" w:type="dxa"/>
+            <w:tcW w:w="3667" w:type="dxa"/>
+            <w:tcBorders>
+              <w:top w:val="single" w:sz="4" w:space="0" w:color="00000A"/>
+              <w:left w:val="single" w:sz="4" w:space="0" w:color="00000A"/>
+              <w:bottom w:val="single" w:sz="4" w:space="0" w:color="00000A"/>
+              <w:insideH w:val="single" w:sz="4" w:space="0" w:color="00000A"/>
+              <w:right w:val="single" w:sz="4" w:space="0" w:color="00000A"/>
+              <w:insideV w:val="single" w:sz="4" w:space="0" w:color="00000A"/>
+            </w:tcBorders>
+            <w:shd w:fill="FFFFFF" w:val="clear"/>
+            <w:tcMar>
+              <w:left w:w="103" w:type="dxa"/>
             </w:tcMar>
           </w:tcPr>
           <w:p>
@@ -4383,7 +4391,7 @@
     <w:tbl>
       <w:tblPr>
         <w:jc w:val="left"/>
-        <w:tblInd w:w="0" w:type="dxa"/>
+        <w:tblInd w:w="-5" w:type="dxa"/>
         <w:tblBorders>
           <w:top w:val="single" w:sz="4" w:space="0" w:color="00000A"/>
           <w:left w:val="single" w:sz="4" w:space="0" w:color="00000A"/>
@@ -4394,15 +4402,15 @@
         </w:tblBorders>
         <w:tblCellMar>
           <w:top w:w="0" w:type="dxa"/>
-          <w:left w:w="108" w:type="dxa"/>
+          <w:left w:w="103" w:type="dxa"/>
           <w:bottom w:w="0" w:type="dxa"/>
           <w:right w:w="108" w:type="dxa"/>
         </w:tblCellMar>
       </w:tblPr>
       <w:tblGrid>
-        <w:gridCol w:w="7904"/>
+        <w:gridCol w:w="7903"/>
         <w:gridCol w:w="1559"/>
-        <w:gridCol w:w="1537"/>
+        <w:gridCol w:w="1538"/>
       </w:tblGrid>
       <w:tr>
         <w:trPr>
@@ -4423,7 +4431,7 @@
             </w:tcBorders>
             <w:shd w:fill="BFBFBF" w:val="clear"/>
             <w:tcMar>
-              <w:left w:w="108" w:type="dxa"/>
+              <w:left w:w="103" w:type="dxa"/>
             </w:tcMar>
           </w:tcPr>
           <w:p>
@@ -4468,9 +4476,9 @@
               <w:right w:val="single" w:sz="4" w:space="0" w:color="00000A"/>
               <w:insideV w:val="single" w:sz="4" w:space="0" w:color="00000A"/>
             </w:tcBorders>
-            <w:shd w:fill="auto" w:val="clear"/>
-            <w:tcMar>
-              <w:left w:w="108" w:type="dxa"/>
+            <w:shd w:fill="FFFFFF" w:val="clear"/>
+            <w:tcMar>
+              <w:left w:w="103" w:type="dxa"/>
             </w:tcMar>
           </w:tcPr>
           <w:p>
@@ -4754,7 +4762,7 @@
         </w:trPr>
         <w:tc>
           <w:tcPr>
-            <w:tcW w:w="7904" w:type="dxa"/>
+            <w:tcW w:w="7903" w:type="dxa"/>
             <w:tcBorders>
               <w:top w:val="single" w:sz="4" w:space="0" w:color="00000A"/>
               <w:left w:val="single" w:sz="4" w:space="0" w:color="00000A"/>
@@ -4763,9 +4771,9 @@
               <w:right w:val="single" w:sz="4" w:space="0" w:color="00000A"/>
               <w:insideV w:val="single" w:sz="4" w:space="0" w:color="00000A"/>
             </w:tcBorders>
-            <w:shd w:fill="auto" w:val="clear"/>
-            <w:tcMar>
-              <w:left w:w="108" w:type="dxa"/>
+            <w:shd w:fill="FFFFFF" w:val="clear"/>
+            <w:tcMar>
+              <w:left w:w="103" w:type="dxa"/>
             </w:tcMar>
           </w:tcPr>
           <w:p>
@@ -4802,9 +4810,9 @@
               <w:right w:val="single" w:sz="4" w:space="0" w:color="00000A"/>
               <w:insideV w:val="single" w:sz="4" w:space="0" w:color="00000A"/>
             </w:tcBorders>
-            <w:shd w:fill="auto" w:val="clear"/>
-            <w:tcMar>
-              <w:left w:w="108" w:type="dxa"/>
+            <w:shd w:fill="FFFFFF" w:val="clear"/>
+            <w:tcMar>
+              <w:left w:w="103" w:type="dxa"/>
             </w:tcMar>
             <w:vAlign w:val="center"/>
           </w:tcPr>
@@ -4850,7 +4858,7 @@
         </w:tc>
         <w:tc>
           <w:tcPr>
-            <w:tcW w:w="1537" w:type="dxa"/>
+            <w:tcW w:w="1538" w:type="dxa"/>
             <w:tcBorders>
               <w:top w:val="single" w:sz="4" w:space="0" w:color="00000A"/>
               <w:left w:val="single" w:sz="4" w:space="0" w:color="00000A"/>
@@ -4859,9 +4867,9 @@
               <w:right w:val="single" w:sz="4" w:space="0" w:color="00000A"/>
               <w:insideV w:val="single" w:sz="4" w:space="0" w:color="00000A"/>
             </w:tcBorders>
-            <w:shd w:fill="auto" w:val="clear"/>
-            <w:tcMar>
-              <w:left w:w="108" w:type="dxa"/>
+            <w:shd w:fill="FFFFFF" w:val="clear"/>
+            <w:tcMar>
+              <w:left w:w="103" w:type="dxa"/>
             </w:tcMar>
             <w:vAlign w:val="center"/>
           </w:tcPr>
@@ -4913,18 +4921,18 @@
         </w:trPr>
         <w:tc>
           <w:tcPr>
-            <w:tcW w:w="7904" w:type="dxa"/>
-            <w:tcBorders>
-              <w:top w:val="single" w:sz="4" w:space="0" w:color="00000A"/>
-              <w:left w:val="single" w:sz="4" w:space="0" w:color="00000A"/>
-              <w:bottom w:val="single" w:sz="4" w:space="0" w:color="00000A"/>
-              <w:insideH w:val="single" w:sz="4" w:space="0" w:color="00000A"/>
-              <w:right w:val="single" w:sz="4" w:space="0" w:color="00000A"/>
-              <w:insideV w:val="single" w:sz="4" w:space="0" w:color="00000A"/>
-            </w:tcBorders>
-            <w:shd w:fill="auto" w:val="clear"/>
-            <w:tcMar>
-              <w:left w:w="108" w:type="dxa"/>
+            <w:tcW w:w="7903" w:type="dxa"/>
+            <w:tcBorders>
+              <w:top w:val="single" w:sz="4" w:space="0" w:color="00000A"/>
+              <w:left w:val="single" w:sz="4" w:space="0" w:color="00000A"/>
+              <w:bottom w:val="single" w:sz="4" w:space="0" w:color="00000A"/>
+              <w:insideH w:val="single" w:sz="4" w:space="0" w:color="00000A"/>
+              <w:right w:val="single" w:sz="4" w:space="0" w:color="00000A"/>
+              <w:insideV w:val="single" w:sz="4" w:space="0" w:color="00000A"/>
+            </w:tcBorders>
+            <w:shd w:fill="FFFFFF" w:val="clear"/>
+            <w:tcMar>
+              <w:left w:w="103" w:type="dxa"/>
             </w:tcMar>
           </w:tcPr>
           <w:p>
@@ -4972,9 +4980,9 @@
               <w:right w:val="single" w:sz="4" w:space="0" w:color="00000A"/>
               <w:insideV w:val="single" w:sz="4" w:space="0" w:color="00000A"/>
             </w:tcBorders>
-            <w:shd w:fill="auto" w:val="clear"/>
-            <w:tcMar>
-              <w:left w:w="108" w:type="dxa"/>
+            <w:shd w:fill="FFFFFF" w:val="clear"/>
+            <w:tcMar>
+              <w:left w:w="103" w:type="dxa"/>
             </w:tcMar>
             <w:vAlign w:val="center"/>
           </w:tcPr>
@@ -5020,18 +5028,18 @@
         </w:tc>
         <w:tc>
           <w:tcPr>
-            <w:tcW w:w="1537" w:type="dxa"/>
-            <w:tcBorders>
-              <w:top w:val="single" w:sz="4" w:space="0" w:color="00000A"/>
-              <w:left w:val="single" w:sz="4" w:space="0" w:color="00000A"/>
-              <w:bottom w:val="single" w:sz="4" w:space="0" w:color="00000A"/>
-              <w:insideH w:val="single" w:sz="4" w:space="0" w:color="00000A"/>
-              <w:right w:val="single" w:sz="4" w:space="0" w:color="00000A"/>
-              <w:insideV w:val="single" w:sz="4" w:space="0" w:color="00000A"/>
-            </w:tcBorders>
-            <w:shd w:fill="auto" w:val="clear"/>
-            <w:tcMar>
-              <w:left w:w="108" w:type="dxa"/>
+            <w:tcW w:w="1538" w:type="dxa"/>
+            <w:tcBorders>
+              <w:top w:val="single" w:sz="4" w:space="0" w:color="00000A"/>
+              <w:left w:val="single" w:sz="4" w:space="0" w:color="00000A"/>
+              <w:bottom w:val="single" w:sz="4" w:space="0" w:color="00000A"/>
+              <w:insideH w:val="single" w:sz="4" w:space="0" w:color="00000A"/>
+              <w:right w:val="single" w:sz="4" w:space="0" w:color="00000A"/>
+              <w:insideV w:val="single" w:sz="4" w:space="0" w:color="00000A"/>
+            </w:tcBorders>
+            <w:shd w:fill="FFFFFF" w:val="clear"/>
+            <w:tcMar>
+              <w:left w:w="103" w:type="dxa"/>
             </w:tcMar>
             <w:vAlign w:val="center"/>
           </w:tcPr>
@@ -5083,18 +5091,18 @@
         </w:trPr>
         <w:tc>
           <w:tcPr>
-            <w:tcW w:w="7904" w:type="dxa"/>
-            <w:tcBorders>
-              <w:top w:val="single" w:sz="4" w:space="0" w:color="00000A"/>
-              <w:left w:val="single" w:sz="4" w:space="0" w:color="00000A"/>
-              <w:bottom w:val="single" w:sz="4" w:space="0" w:color="00000A"/>
-              <w:insideH w:val="single" w:sz="4" w:space="0" w:color="00000A"/>
-              <w:right w:val="single" w:sz="4" w:space="0" w:color="00000A"/>
-              <w:insideV w:val="single" w:sz="4" w:space="0" w:color="00000A"/>
-            </w:tcBorders>
-            <w:shd w:fill="auto" w:val="clear"/>
-            <w:tcMar>
-              <w:left w:w="108" w:type="dxa"/>
+            <w:tcW w:w="7903" w:type="dxa"/>
+            <w:tcBorders>
+              <w:top w:val="single" w:sz="4" w:space="0" w:color="00000A"/>
+              <w:left w:val="single" w:sz="4" w:space="0" w:color="00000A"/>
+              <w:bottom w:val="single" w:sz="4" w:space="0" w:color="00000A"/>
+              <w:insideH w:val="single" w:sz="4" w:space="0" w:color="00000A"/>
+              <w:right w:val="single" w:sz="4" w:space="0" w:color="00000A"/>
+              <w:insideV w:val="single" w:sz="4" w:space="0" w:color="00000A"/>
+            </w:tcBorders>
+            <w:shd w:fill="FFFFFF" w:val="clear"/>
+            <w:tcMar>
+              <w:left w:w="103" w:type="dxa"/>
             </w:tcMar>
           </w:tcPr>
           <w:p>
@@ -5122,7 +5130,7 @@
         </w:tc>
         <w:tc>
           <w:tcPr>
-            <w:tcW w:w="3096" w:type="dxa"/>
+            <w:tcW w:w="3097" w:type="dxa"/>
             <w:gridSpan w:val="2"/>
             <w:tcBorders>
               <w:top w:val="single" w:sz="4" w:space="0" w:color="00000A"/>
@@ -5132,9 +5140,9 @@
               <w:right w:val="single" w:sz="4" w:space="0" w:color="00000A"/>
               <w:insideV w:val="single" w:sz="4" w:space="0" w:color="00000A"/>
             </w:tcBorders>
-            <w:shd w:fill="auto" w:val="clear"/>
-            <w:tcMar>
-              <w:left w:w="108" w:type="dxa"/>
+            <w:shd w:fill="FFFFFF" w:val="clear"/>
+            <w:tcMar>
+              <w:left w:w="103" w:type="dxa"/>
             </w:tcMar>
           </w:tcPr>
           <w:p>
@@ -5278,7 +5286,7 @@
     <w:tbl>
       <w:tblPr>
         <w:jc w:val="left"/>
-        <w:tblInd w:w="0" w:type="dxa"/>
+        <w:tblInd w:w="-5" w:type="dxa"/>
         <w:tblBorders>
           <w:top w:val="single" w:sz="4" w:space="0" w:color="00000A"/>
           <w:left w:val="single" w:sz="4" w:space="0" w:color="00000A"/>
@@ -5289,16 +5297,16 @@
         </w:tblBorders>
         <w:tblCellMar>
           <w:top w:w="0" w:type="dxa"/>
-          <w:left w:w="108" w:type="dxa"/>
+          <w:left w:w="103" w:type="dxa"/>
           <w:bottom w:w="0" w:type="dxa"/>
           <w:right w:w="108" w:type="dxa"/>
         </w:tblCellMar>
       </w:tblPr>
       <w:tblGrid>
+        <w:gridCol w:w="3660"/>
         <w:gridCol w:w="3661"/>
-        <w:gridCol w:w="3662"/>
         <w:gridCol w:w="1831"/>
-        <w:gridCol w:w="1833"/>
+        <w:gridCol w:w="1834"/>
       </w:tblGrid>
       <w:tr>
         <w:trPr>
@@ -5307,7 +5315,7 @@
         </w:trPr>
         <w:tc>
           <w:tcPr>
-            <w:tcW w:w="10987" w:type="dxa"/>
+            <w:tcW w:w="10986" w:type="dxa"/>
             <w:gridSpan w:val="4"/>
             <w:tcBorders>
               <w:top w:val="single" w:sz="4" w:space="0" w:color="00000A"/>
@@ -5319,7 +5327,7 @@
             </w:tcBorders>
             <w:shd w:fill="BFBFBF" w:val="clear"/>
             <w:tcMar>
-              <w:left w:w="108" w:type="dxa"/>
+              <w:left w:w="103" w:type="dxa"/>
             </w:tcMar>
           </w:tcPr>
           <w:p>
@@ -5354,18 +5362,18 @@
         </w:trPr>
         <w:tc>
           <w:tcPr>
-            <w:tcW w:w="3661" w:type="dxa"/>
-            <w:tcBorders>
-              <w:top w:val="single" w:sz="4" w:space="0" w:color="00000A"/>
-              <w:left w:val="single" w:sz="4" w:space="0" w:color="00000A"/>
-              <w:bottom w:val="single" w:sz="4" w:space="0" w:color="00000A"/>
-              <w:insideH w:val="single" w:sz="4" w:space="0" w:color="00000A"/>
-              <w:right w:val="single" w:sz="4" w:space="0" w:color="00000A"/>
-              <w:insideV w:val="single" w:sz="4" w:space="0" w:color="00000A"/>
-            </w:tcBorders>
-            <w:shd w:fill="FFFFFF" w:val="clear"/>
-            <w:tcMar>
-              <w:left w:w="108" w:type="dxa"/>
+            <w:tcW w:w="3660" w:type="dxa"/>
+            <w:tcBorders>
+              <w:top w:val="single" w:sz="4" w:space="0" w:color="00000A"/>
+              <w:left w:val="single" w:sz="4" w:space="0" w:color="00000A"/>
+              <w:bottom w:val="single" w:sz="4" w:space="0" w:color="00000A"/>
+              <w:insideH w:val="single" w:sz="4" w:space="0" w:color="00000A"/>
+              <w:right w:val="single" w:sz="4" w:space="0" w:color="00000A"/>
+              <w:insideV w:val="single" w:sz="4" w:space="0" w:color="00000A"/>
+            </w:tcBorders>
+            <w:shd w:fill="FFFFFF" w:val="clear"/>
+            <w:tcMar>
+              <w:left w:w="103" w:type="dxa"/>
             </w:tcMar>
           </w:tcPr>
           <w:p>
@@ -5412,18 +5420,18 @@
         </w:tc>
         <w:tc>
           <w:tcPr>
-            <w:tcW w:w="3662" w:type="dxa"/>
-            <w:tcBorders>
-              <w:top w:val="single" w:sz="4" w:space="0" w:color="00000A"/>
-              <w:left w:val="single" w:sz="4" w:space="0" w:color="00000A"/>
-              <w:bottom w:val="single" w:sz="4" w:space="0" w:color="00000A"/>
-              <w:insideH w:val="single" w:sz="4" w:space="0" w:color="00000A"/>
-              <w:right w:val="single" w:sz="4" w:space="0" w:color="00000A"/>
-              <w:insideV w:val="single" w:sz="4" w:space="0" w:color="00000A"/>
-            </w:tcBorders>
-            <w:shd w:fill="FFFFFF" w:val="clear"/>
-            <w:tcMar>
-              <w:left w:w="108" w:type="dxa"/>
+            <w:tcW w:w="3661" w:type="dxa"/>
+            <w:tcBorders>
+              <w:top w:val="single" w:sz="4" w:space="0" w:color="00000A"/>
+              <w:left w:val="single" w:sz="4" w:space="0" w:color="00000A"/>
+              <w:bottom w:val="single" w:sz="4" w:space="0" w:color="00000A"/>
+              <w:insideH w:val="single" w:sz="4" w:space="0" w:color="00000A"/>
+              <w:right w:val="single" w:sz="4" w:space="0" w:color="00000A"/>
+              <w:insideV w:val="single" w:sz="4" w:space="0" w:color="00000A"/>
+            </w:tcBorders>
+            <w:shd w:fill="FFFFFF" w:val="clear"/>
+            <w:tcMar>
+              <w:left w:w="103" w:type="dxa"/>
             </w:tcMar>
           </w:tcPr>
           <w:p>
@@ -5459,7 +5467,7 @@
             </w:tcBorders>
             <w:shd w:fill="FFFFFF" w:val="clear"/>
             <w:tcMar>
-              <w:left w:w="108" w:type="dxa"/>
+              <w:left w:w="103" w:type="dxa"/>
             </w:tcMar>
           </w:tcPr>
           <w:p>
@@ -5500,18 +5508,18 @@
         </w:tc>
         <w:tc>
           <w:tcPr>
-            <w:tcW w:w="1833" w:type="dxa"/>
-            <w:tcBorders>
-              <w:top w:val="single" w:sz="4" w:space="0" w:color="00000A"/>
-              <w:left w:val="single" w:sz="4" w:space="0" w:color="00000A"/>
-              <w:bottom w:val="single" w:sz="4" w:space="0" w:color="00000A"/>
-              <w:insideH w:val="single" w:sz="4" w:space="0" w:color="00000A"/>
-              <w:right w:val="single" w:sz="4" w:space="0" w:color="00000A"/>
-              <w:insideV w:val="single" w:sz="4" w:space="0" w:color="00000A"/>
-            </w:tcBorders>
-            <w:shd w:fill="FFFFFF" w:val="clear"/>
-            <w:tcMar>
-              <w:left w:w="108" w:type="dxa"/>
+            <w:tcW w:w="1834" w:type="dxa"/>
+            <w:tcBorders>
+              <w:top w:val="single" w:sz="4" w:space="0" w:color="00000A"/>
+              <w:left w:val="single" w:sz="4" w:space="0" w:color="00000A"/>
+              <w:bottom w:val="single" w:sz="4" w:space="0" w:color="00000A"/>
+              <w:insideH w:val="single" w:sz="4" w:space="0" w:color="00000A"/>
+              <w:right w:val="single" w:sz="4" w:space="0" w:color="00000A"/>
+              <w:insideV w:val="single" w:sz="4" w:space="0" w:color="00000A"/>
+            </w:tcBorders>
+            <w:shd w:fill="FFFFFF" w:val="clear"/>
+            <w:tcMar>
+              <w:left w:w="103" w:type="dxa"/>
             </w:tcMar>
           </w:tcPr>
           <w:p>
@@ -5558,6 +5566,60 @@
         </w:trPr>
         <w:tc>
           <w:tcPr>
+            <w:tcW w:w="3660" w:type="dxa"/>
+            <w:tcBorders>
+              <w:top w:val="single" w:sz="4" w:space="0" w:color="00000A"/>
+              <w:left w:val="single" w:sz="4" w:space="0" w:color="00000A"/>
+              <w:bottom w:val="single" w:sz="4" w:space="0" w:color="00000A"/>
+              <w:insideH w:val="single" w:sz="4" w:space="0" w:color="00000A"/>
+              <w:right w:val="single" w:sz="4" w:space="0" w:color="00000A"/>
+              <w:insideV w:val="single" w:sz="4" w:space="0" w:color="00000A"/>
+            </w:tcBorders>
+            <w:shd w:fill="FFFFFF" w:val="clear"/>
+            <w:tcMar>
+              <w:left w:w="103" w:type="dxa"/>
+            </w:tcMar>
+          </w:tcPr>
+          <w:p>
+            <w:pPr>
+              <w:pStyle w:val="Normal"/>
+              <w:spacing w:before="120" w:after="120"/>
+              <w:rPr>
+                <w:rFonts w:ascii="TUOS Blake" w:hAnsi="TUOS Blake"/>
+                <w:sz w:val="18"/>
+                <w:szCs w:val="18"/>
+              </w:rPr>
+            </w:pPr>
+            <w:r>
+              <w:rPr>
+                <w:rFonts w:ascii="TUOS Blake" w:hAnsi="TUOS Blake"/>
+                <w:sz w:val="18"/>
+                <w:szCs w:val="18"/>
+              </w:rPr>
+              <w:t>Name:</w:t>
+            </w:r>
+          </w:p>
+          <w:p>
+            <w:pPr>
+              <w:pStyle w:val="Normal"/>
+              <w:spacing w:before="120" w:after="120"/>
+              <w:rPr>
+                <w:rFonts w:ascii="TUOS Blake" w:hAnsi="TUOS Blake"/>
+                <w:sz w:val="18"/>
+                <w:szCs w:val="18"/>
+              </w:rPr>
+            </w:pPr>
+            <w:r>
+              <w:rPr>
+                <w:rFonts w:ascii="TUOS Blake" w:hAnsi="TUOS Blake"/>
+                <w:sz w:val="18"/>
+                <w:szCs w:val="18"/>
+              </w:rPr>
+            </w:r>
+          </w:p>
+        </w:tc>
+        <w:tc>
+          <w:tcPr>
             <w:tcW w:w="3661" w:type="dxa"/>
             <w:tcBorders>
               <w:top w:val="single" w:sz="4" w:space="0" w:color="00000A"/>
@@ -5569,7 +5631,7 @@
             </w:tcBorders>
             <w:shd w:fill="FFFFFF" w:val="clear"/>
             <w:tcMar>
-              <w:left w:w="108" w:type="dxa"/>
+              <w:left w:w="103" w:type="dxa"/>
             </w:tcMar>
           </w:tcPr>
           <w:p>
@@ -5588,67 +5650,13 @@
                 <w:sz w:val="18"/>
                 <w:szCs w:val="18"/>
               </w:rPr>
-              <w:t>Name:</w:t>
-            </w:r>
-          </w:p>
-          <w:p>
-            <w:pPr>
-              <w:pStyle w:val="Normal"/>
-              <w:spacing w:before="120" w:after="120"/>
-              <w:rPr>
-                <w:rFonts w:ascii="TUOS Blake" w:hAnsi="TUOS Blake"/>
-                <w:sz w:val="18"/>
-                <w:szCs w:val="18"/>
-              </w:rPr>
-            </w:pPr>
-            <w:r>
-              <w:rPr>
-                <w:rFonts w:ascii="TUOS Blake" w:hAnsi="TUOS Blake"/>
-                <w:sz w:val="18"/>
-                <w:szCs w:val="18"/>
-              </w:rPr>
-            </w:r>
-          </w:p>
-        </w:tc>
-        <w:tc>
-          <w:tcPr>
-            <w:tcW w:w="3662" w:type="dxa"/>
-            <w:tcBorders>
-              <w:top w:val="single" w:sz="4" w:space="0" w:color="00000A"/>
-              <w:left w:val="single" w:sz="4" w:space="0" w:color="00000A"/>
-              <w:bottom w:val="single" w:sz="4" w:space="0" w:color="00000A"/>
-              <w:insideH w:val="single" w:sz="4" w:space="0" w:color="00000A"/>
-              <w:right w:val="single" w:sz="4" w:space="0" w:color="00000A"/>
-              <w:insideV w:val="single" w:sz="4" w:space="0" w:color="00000A"/>
-            </w:tcBorders>
-            <w:shd w:fill="FFFFFF" w:val="clear"/>
-            <w:tcMar>
-              <w:left w:w="108" w:type="dxa"/>
-            </w:tcMar>
-          </w:tcPr>
-          <w:p>
-            <w:pPr>
-              <w:pStyle w:val="Normal"/>
-              <w:spacing w:before="120" w:after="120"/>
-              <w:rPr>
-                <w:rFonts w:ascii="TUOS Blake" w:hAnsi="TUOS Blake"/>
-                <w:sz w:val="18"/>
-                <w:szCs w:val="18"/>
-              </w:rPr>
-            </w:pPr>
-            <w:r>
-              <w:rPr>
-                <w:rFonts w:ascii="TUOS Blake" w:hAnsi="TUOS Blake"/>
-                <w:sz w:val="18"/>
-                <w:szCs w:val="18"/>
-              </w:rPr>
               <w:t>Signature:</w:t>
             </w:r>
           </w:p>
         </w:tc>
         <w:tc>
           <w:tcPr>
-            <w:tcW w:w="3664" w:type="dxa"/>
+            <w:tcW w:w="3665" w:type="dxa"/>
             <w:gridSpan w:val="2"/>
             <w:tcBorders>
               <w:top w:val="single" w:sz="4" w:space="0" w:color="00000A"/>
@@ -5660,7 +5668,7 @@
             </w:tcBorders>
             <w:shd w:fill="FFFFFF" w:val="clear"/>
             <w:tcMar>
-              <w:left w:w="108" w:type="dxa"/>
+              <w:left w:w="103" w:type="dxa"/>
             </w:tcMar>
           </w:tcPr>
           <w:p>
@@ -6101,7 +6109,7 @@
     </w:pPr>
     <w:rPr>
       <w:rFonts w:ascii="Times New Roman" w:hAnsi="Times New Roman" w:eastAsia="Times New Roman" w:cs="Times New Roman"/>
-      <w:color w:val="auto"/>
+      <w:color w:val="00000A"/>
       <w:sz w:val="24"/>
       <w:szCs w:val="24"/>
       <w:lang w:val="en-GB" w:eastAsia="en-US" w:bidi="ar-SA"/>
@@ -6214,7 +6222,7 @@
     <w:rsid w:val="003006f8"/>
     <w:basedOn w:val="Normal"/>
     <w:pPr>
-      <w:spacing w:lineRule="auto" w:line="288"/>
+      <w:spacing w:lineRule="auto" w:line="288" w:before="0" w:after="140"/>
     </w:pPr>
     <w:rPr>
       <w:sz w:val="18"/>

</xml_diff>